<commit_message>
Insert function IDs and update class diagram
Add functions Ids to the code information column in rtm and update class diagram
</commit_message>
<xml_diff>
--- a/2-Reqs/SRS.docx
+++ b/2-Reqs/SRS.docx
@@ -236,7 +236,6 @@
           <w:sz w:val="32"/>
           <w:szCs w:val="32"/>
         </w:rPr>
-        <w:lastRenderedPageBreak/>
         <w:t xml:space="preserve"> </w:t>
       </w:r>
     </w:p>
@@ -291,6 +290,7 @@
       <w:bookmarkStart w:id="8" w:name="_Toc129352338"/>
       <w:bookmarkEnd w:id="7"/>
       <w:r>
+        <w:lastRenderedPageBreak/>
         <w:t>Revision History</w:t>
       </w:r>
       <w:bookmarkEnd w:id="8"/>
@@ -2458,6 +2458,7 @@
           <w:sz w:val="32"/>
           <w:szCs w:val="32"/>
         </w:rPr>
+        <w:lastRenderedPageBreak/>
         <w:t>1. Introduction</w:t>
       </w:r>
       <w:bookmarkEnd w:id="12"/>
@@ -2479,7 +2480,6 @@
           <w:sz w:val="24"/>
           <w:szCs w:val="24"/>
         </w:rPr>
-        <w:lastRenderedPageBreak/>
         <w:t xml:space="preserve">          In today’s age of fast food and take-out, many restaurants have chosen to focus on quick preparation and speedy delivery of orders rather than offering a rich dining experience. Until very recently, all of these delivery orders were placed over the phone, but there are many disadvantages to this system, including the inconvenience of the User needing to have a physical copy of the menu, lack of a visual confirmation that the order was placed correctly, and the necessity for the restaurant to have an employee answering the phone and taking orders.</w:t>
       </w:r>
     </w:p>
@@ -2946,7 +2946,6 @@
                 <w:iCs/>
                 <w:lang w:val="en-US"/>
               </w:rPr>
-              <w:lastRenderedPageBreak/>
               <w:t xml:space="preserve">Admin can add, delete </w:t>
             </w:r>
             <w:r>
@@ -3905,6 +3904,7 @@
         <w:rPr>
           <w:shd w:val="clear" w:color="auto" w:fill="F9F9F9"/>
         </w:rPr>
+        <w:lastRenderedPageBreak/>
         <w:t>Flexibility and efficiency of use</w:t>
       </w:r>
     </w:p>
@@ -4083,7 +4083,6 @@
         </w:rPr>
       </w:pPr>
       <w:r>
-        <w:lastRenderedPageBreak/>
         <w:t xml:space="preserve">  </w:t>
       </w:r>
       <w:bookmarkStart w:id="25" w:name="_qj7r22wkek63" w:colFirst="0" w:colLast="0"/>
@@ -5584,6 +5583,7 @@
                 <w:sz w:val="20"/>
                 <w:szCs w:val="20"/>
               </w:rPr>
+              <w:lastRenderedPageBreak/>
               <w:t>Thanks</w:t>
             </w:r>
           </w:p>
@@ -5933,172 +5933,6 @@
           <w:tcPr>
             <w:tcW w:w="1270" w:type="dxa"/>
             <w:tcBorders>
-              <w:left w:val="single" w:sz="8" w:space="0" w:color="BFBFBF"/>
-              <w:bottom w:val="single" w:sz="4" w:space="0" w:color="9BBB59" w:themeColor="accent3"/>
-              <w:right w:val="single" w:sz="8" w:space="0" w:color="BFBFBF"/>
-            </w:tcBorders>
-            <w:shd w:val="clear" w:color="auto" w:fill="D6DCE4"/>
-          </w:tcPr>
-          <w:p>
-            <w:pPr>
-              <w:rPr>
-                <w:sz w:val="20"/>
-                <w:szCs w:val="20"/>
-              </w:rPr>
-            </w:pPr>
-            <w:r>
-              <w:rPr>
-                <w:sz w:val="20"/>
-                <w:szCs w:val="20"/>
-              </w:rPr>
-              <w:t>loyal points</w:t>
-            </w:r>
-          </w:p>
-        </w:tc>
-        <w:tc>
-          <w:tcPr>
-            <w:tcW w:w="1700" w:type="dxa"/>
-            <w:tcBorders>
-              <w:left w:val="single" w:sz="8" w:space="0" w:color="BFBFBF"/>
-              <w:bottom w:val="single" w:sz="4" w:space="0" w:color="9BBB59" w:themeColor="accent3"/>
-              <w:right w:val="single" w:sz="8" w:space="0" w:color="BFBFBF"/>
-            </w:tcBorders>
-            <w:shd w:val="clear" w:color="auto" w:fill="D6DCE4"/>
-            <w:tcMar>
-              <w:top w:w="100" w:type="dxa"/>
-              <w:left w:w="100" w:type="dxa"/>
-              <w:bottom w:w="100" w:type="dxa"/>
-              <w:right w:w="100" w:type="dxa"/>
-            </w:tcMar>
-          </w:tcPr>
-          <w:p>
-            <w:pPr>
-              <w:ind w:firstLine="200"/>
-              <w:rPr>
-                <w:sz w:val="20"/>
-                <w:szCs w:val="20"/>
-              </w:rPr>
-            </w:pPr>
-            <w:r>
-              <w:rPr>
-                <w:sz w:val="20"/>
-                <w:szCs w:val="20"/>
-              </w:rPr>
-              <w:t>SRS-US-10</w:t>
-            </w:r>
-          </w:p>
-          <w:p>
-            <w:pPr>
-              <w:ind w:firstLine="200"/>
-              <w:rPr>
-                <w:sz w:val="20"/>
-                <w:szCs w:val="20"/>
-              </w:rPr>
-            </w:pPr>
-          </w:p>
-        </w:tc>
-        <w:tc>
-          <w:tcPr>
-            <w:tcW w:w="990" w:type="dxa"/>
-            <w:tcBorders>
-              <w:bottom w:val="single" w:sz="4" w:space="0" w:color="9BBB59" w:themeColor="accent3"/>
-              <w:right w:val="single" w:sz="8" w:space="0" w:color="BFBFBF"/>
-            </w:tcBorders>
-            <w:tcMar>
-              <w:top w:w="100" w:type="dxa"/>
-              <w:left w:w="100" w:type="dxa"/>
-              <w:bottom w:w="100" w:type="dxa"/>
-              <w:right w:w="100" w:type="dxa"/>
-            </w:tcMar>
-          </w:tcPr>
-          <w:p>
-            <w:pPr>
-              <w:ind w:firstLine="200"/>
-              <w:rPr>
-                <w:sz w:val="20"/>
-                <w:szCs w:val="20"/>
-              </w:rPr>
-            </w:pPr>
-            <w:r>
-              <w:rPr>
-                <w:sz w:val="20"/>
-                <w:szCs w:val="20"/>
-              </w:rPr>
-              <w:t>User</w:t>
-            </w:r>
-          </w:p>
-        </w:tc>
-        <w:tc>
-          <w:tcPr>
-            <w:tcW w:w="4050" w:type="dxa"/>
-            <w:tcBorders>
-              <w:bottom w:val="single" w:sz="4" w:space="0" w:color="9BBB59" w:themeColor="accent3"/>
-              <w:right w:val="single" w:sz="8" w:space="0" w:color="BFBFBF"/>
-            </w:tcBorders>
-            <w:shd w:val="clear" w:color="auto" w:fill="F4F4F4"/>
-            <w:tcMar>
-              <w:top w:w="100" w:type="dxa"/>
-              <w:left w:w="100" w:type="dxa"/>
-              <w:bottom w:w="100" w:type="dxa"/>
-              <w:right w:w="100" w:type="dxa"/>
-            </w:tcMar>
-          </w:tcPr>
-          <w:p>
-            <w:pPr>
-              <w:rPr>
-                <w:sz w:val="20"/>
-                <w:szCs w:val="20"/>
-              </w:rPr>
-            </w:pPr>
-            <w:r>
-              <w:rPr>
-                <w:sz w:val="20"/>
-                <w:szCs w:val="20"/>
-              </w:rPr>
-              <w:t>see my loyality points for previous orders</w:t>
-            </w:r>
-          </w:p>
-        </w:tc>
-        <w:tc>
-          <w:tcPr>
-            <w:tcW w:w="2700" w:type="dxa"/>
-            <w:tcBorders>
-              <w:bottom w:val="single" w:sz="4" w:space="0" w:color="9BBB59" w:themeColor="accent3"/>
-              <w:right w:val="single" w:sz="8" w:space="0" w:color="BFBFBF"/>
-            </w:tcBorders>
-            <w:shd w:val="clear" w:color="auto" w:fill="EEEEEE"/>
-            <w:tcMar>
-              <w:top w:w="100" w:type="dxa"/>
-              <w:left w:w="100" w:type="dxa"/>
-              <w:bottom w:w="100" w:type="dxa"/>
-              <w:right w:w="100" w:type="dxa"/>
-            </w:tcMar>
-          </w:tcPr>
-          <w:p>
-            <w:pPr>
-              <w:rPr>
-                <w:sz w:val="20"/>
-                <w:szCs w:val="20"/>
-              </w:rPr>
-            </w:pPr>
-            <w:r>
-              <w:rPr>
-                <w:sz w:val="20"/>
-                <w:szCs w:val="20"/>
-              </w:rPr>
-              <w:t xml:space="preserve">I can know if I exceed 1000 points or not to use them </w:t>
-            </w:r>
-          </w:p>
-        </w:tc>
-      </w:tr>
-      <w:tr>
-        <w:trPr>
-          <w:trHeight w:val="569"/>
-        </w:trPr>
-        <w:tc>
-          <w:tcPr>
-            <w:tcW w:w="1270" w:type="dxa"/>
-            <w:tcBorders>
               <w:top w:val="single" w:sz="4" w:space="0" w:color="9BBB59" w:themeColor="accent3"/>
               <w:left w:val="single" w:sz="8" w:space="0" w:color="BFBFBF"/>
               <w:bottom w:val="single" w:sz="8" w:space="0" w:color="BFBFBF"/>
@@ -6118,7 +5952,6 @@
                 <w:sz w:val="20"/>
                 <w:szCs w:val="20"/>
               </w:rPr>
-              <w:lastRenderedPageBreak/>
               <w:t>My account</w:t>
             </w:r>
           </w:p>
@@ -6153,7 +5986,7 @@
                 <w:sz w:val="20"/>
                 <w:szCs w:val="20"/>
               </w:rPr>
-              <w:t>SRS-US-11</w:t>
+              <w:t>SRS-US-10</w:t>
             </w:r>
           </w:p>
           <w:p>
@@ -6226,14 +6059,7 @@
                 <w:sz w:val="20"/>
                 <w:szCs w:val="20"/>
               </w:rPr>
-              <w:t xml:space="preserve">I want to </w:t>
-            </w:r>
-            <w:r>
-              <w:rPr>
-                <w:sz w:val="20"/>
-                <w:szCs w:val="20"/>
-              </w:rPr>
-              <w:t>edit my account data</w:t>
+              <w:t>I want to edit my account data</w:t>
             </w:r>
           </w:p>
         </w:tc>
@@ -6270,6 +6096,133 @@
           </w:p>
         </w:tc>
       </w:tr>
+      <w:tr>
+        <w:trPr>
+          <w:trHeight w:val="569"/>
+        </w:trPr>
+        <w:tc>
+          <w:tcPr>
+            <w:tcW w:w="1270" w:type="dxa"/>
+            <w:tcBorders>
+              <w:top w:val="single" w:sz="4" w:space="0" w:color="9BBB59" w:themeColor="accent3"/>
+              <w:left w:val="single" w:sz="8" w:space="0" w:color="BFBFBF"/>
+              <w:bottom w:val="single" w:sz="8" w:space="0" w:color="BFBFBF"/>
+              <w:right w:val="single" w:sz="8" w:space="0" w:color="BFBFBF"/>
+            </w:tcBorders>
+            <w:shd w:val="clear" w:color="auto" w:fill="D6DCE4"/>
+          </w:tcPr>
+          <w:p>
+            <w:pPr>
+              <w:rPr>
+                <w:sz w:val="20"/>
+                <w:szCs w:val="20"/>
+              </w:rPr>
+            </w:pPr>
+          </w:p>
+        </w:tc>
+        <w:tc>
+          <w:tcPr>
+            <w:tcW w:w="1700" w:type="dxa"/>
+            <w:tcBorders>
+              <w:top w:val="single" w:sz="4" w:space="0" w:color="9BBB59" w:themeColor="accent3"/>
+              <w:left w:val="single" w:sz="8" w:space="0" w:color="BFBFBF"/>
+              <w:bottom w:val="single" w:sz="8" w:space="0" w:color="BFBFBF"/>
+              <w:right w:val="single" w:sz="8" w:space="0" w:color="BFBFBF"/>
+            </w:tcBorders>
+            <w:shd w:val="clear" w:color="auto" w:fill="D6DCE4"/>
+            <w:tcMar>
+              <w:top w:w="100" w:type="dxa"/>
+              <w:left w:w="100" w:type="dxa"/>
+              <w:bottom w:w="100" w:type="dxa"/>
+              <w:right w:w="100" w:type="dxa"/>
+            </w:tcMar>
+          </w:tcPr>
+          <w:p>
+            <w:pPr>
+              <w:ind w:firstLine="200"/>
+              <w:rPr>
+                <w:sz w:val="20"/>
+                <w:szCs w:val="20"/>
+              </w:rPr>
+            </w:pPr>
+          </w:p>
+        </w:tc>
+        <w:tc>
+          <w:tcPr>
+            <w:tcW w:w="990" w:type="dxa"/>
+            <w:tcBorders>
+              <w:top w:val="single" w:sz="4" w:space="0" w:color="9BBB59" w:themeColor="accent3"/>
+              <w:bottom w:val="single" w:sz="8" w:space="0" w:color="BFBFBF"/>
+              <w:right w:val="single" w:sz="8" w:space="0" w:color="BFBFBF"/>
+            </w:tcBorders>
+            <w:tcMar>
+              <w:top w:w="100" w:type="dxa"/>
+              <w:left w:w="100" w:type="dxa"/>
+              <w:bottom w:w="100" w:type="dxa"/>
+              <w:right w:w="100" w:type="dxa"/>
+            </w:tcMar>
+          </w:tcPr>
+          <w:p>
+            <w:pPr>
+              <w:ind w:firstLine="200"/>
+              <w:rPr>
+                <w:sz w:val="20"/>
+                <w:szCs w:val="20"/>
+              </w:rPr>
+            </w:pPr>
+          </w:p>
+        </w:tc>
+        <w:tc>
+          <w:tcPr>
+            <w:tcW w:w="4050" w:type="dxa"/>
+            <w:tcBorders>
+              <w:top w:val="single" w:sz="4" w:space="0" w:color="9BBB59" w:themeColor="accent3"/>
+              <w:bottom w:val="single" w:sz="8" w:space="0" w:color="BFBFBF"/>
+              <w:right w:val="single" w:sz="8" w:space="0" w:color="BFBFBF"/>
+            </w:tcBorders>
+            <w:shd w:val="clear" w:color="auto" w:fill="F4F4F4"/>
+            <w:tcMar>
+              <w:top w:w="100" w:type="dxa"/>
+              <w:left w:w="100" w:type="dxa"/>
+              <w:bottom w:w="100" w:type="dxa"/>
+              <w:right w:w="100" w:type="dxa"/>
+            </w:tcMar>
+          </w:tcPr>
+          <w:p>
+            <w:pPr>
+              <w:rPr>
+                <w:sz w:val="20"/>
+                <w:szCs w:val="20"/>
+              </w:rPr>
+            </w:pPr>
+          </w:p>
+        </w:tc>
+        <w:tc>
+          <w:tcPr>
+            <w:tcW w:w="2700" w:type="dxa"/>
+            <w:tcBorders>
+              <w:top w:val="single" w:sz="4" w:space="0" w:color="9BBB59" w:themeColor="accent3"/>
+              <w:bottom w:val="single" w:sz="8" w:space="0" w:color="BFBFBF"/>
+              <w:right w:val="single" w:sz="8" w:space="0" w:color="BFBFBF"/>
+            </w:tcBorders>
+            <w:shd w:val="clear" w:color="auto" w:fill="EEEEEE"/>
+            <w:tcMar>
+              <w:top w:w="100" w:type="dxa"/>
+              <w:left w:w="100" w:type="dxa"/>
+              <w:bottom w:w="100" w:type="dxa"/>
+              <w:right w:w="100" w:type="dxa"/>
+            </w:tcMar>
+          </w:tcPr>
+          <w:p>
+            <w:pPr>
+              <w:rPr>
+                <w:sz w:val="20"/>
+                <w:szCs w:val="20"/>
+              </w:rPr>
+            </w:pPr>
+          </w:p>
+        </w:tc>
+      </w:tr>
     </w:tbl>
     <w:p>
       <w:pPr>
@@ -7002,7 +6955,6 @@
     <w:p/>
     <w:p>
       <w:r>
-        <w:lastRenderedPageBreak/>
         <w:t>-------------------------------------------------------------------------------------------------------------------------------------</w:t>
       </w:r>
     </w:p>
@@ -7102,6 +7054,7 @@
         <w:rPr>
           <w:b/>
         </w:rPr>
+        <w:lastRenderedPageBreak/>
         <w:t>T2</w:t>
       </w:r>
       <w:r>
@@ -7850,7 +7803,6 @@
         <w:rPr>
           <w:highlight w:val="white"/>
         </w:rPr>
-        <w:lastRenderedPageBreak/>
         <w:t>---------------------------------------------------------------------------------------------------------------------------------------------</w:t>
       </w:r>
     </w:p>
@@ -8352,6 +8304,7 @@
           <w:b/>
           <w:highlight w:val="white"/>
         </w:rPr>
+        <w:lastRenderedPageBreak/>
         <w:t>T5</w:t>
       </w:r>
       <w:r>
@@ -8666,14 +8619,11 @@
           <w:bCs/>
         </w:rPr>
       </w:pPr>
-      <w:bookmarkStart w:id="28" w:name="_GoBack"/>
-      <w:bookmarkEnd w:id="28"/>
       <w:r>
         <w:rPr>
           <w:b/>
           <w:highlight w:val="white"/>
         </w:rPr>
-        <w:lastRenderedPageBreak/>
         <w:t>T</w:t>
       </w:r>
       <w:r>
@@ -9078,36 +9028,21 @@
           <w:bCs/>
           <w:highlight w:val="white"/>
         </w:rPr>
-        <w:t>chose in home page drop-down lists written, and an empty text box for the user to enter his specific address.</w:t>
-      </w:r>
-    </w:p>
-    <w:p>
-      <w:pPr>
-        <w:widowControl w:val="0"/>
+        <w:t>cho</w:t>
+      </w:r>
+      <w:r>
         <w:rPr>
           <w:bCs/>
           <w:highlight w:val="white"/>
         </w:rPr>
-      </w:pPr>
-      <w:r>
-        <w:rPr>
-          <w:b/>
-          <w:highlight w:val="white"/>
-        </w:rPr>
-        <w:t>T</w:t>
-      </w:r>
-      <w:r>
-        <w:rPr>
-          <w:b/>
-        </w:rPr>
-        <w:t>78</w:t>
+        <w:t>o</w:t>
       </w:r>
       <w:r>
         <w:rPr>
           <w:bCs/>
           <w:highlight w:val="white"/>
         </w:rPr>
-        <w:t xml:space="preserve"> Order delivery address text box – The order delivery address text box can accept alphanumerical value</w:t>
+        <w:t>se in home page drop-down lists written, and an empty text box for the user to enter his specific address.</w:t>
       </w:r>
     </w:p>
     <w:p>
@@ -9129,14 +9064,14 @@
         <w:rPr>
           <w:b/>
         </w:rPr>
-        <w:t>79</w:t>
+        <w:t>78</w:t>
       </w:r>
       <w:r>
         <w:rPr>
           <w:bCs/>
           <w:highlight w:val="white"/>
         </w:rPr>
-        <w:t xml:space="preserve"> Use loyalty points checkbox – The Use loyalty points checkbox is disabled by default</w:t>
+        <w:t xml:space="preserve"> Order delivery address text box – The order delivery address text box can accept alphanumerical value</w:t>
       </w:r>
     </w:p>
     <w:p>
@@ -9158,14 +9093,14 @@
         <w:rPr>
           <w:b/>
         </w:rPr>
-        <w:t>80</w:t>
+        <w:t>79</w:t>
       </w:r>
       <w:r>
         <w:rPr>
           <w:bCs/>
           <w:highlight w:val="white"/>
         </w:rPr>
-        <w:t xml:space="preserve"> Use loyalty points checkbox – The Use loyalty points checkbox is only enabled when the user has 1000 loyalty points and the order total price is equal to or above 100 Egyptian pounds.</w:t>
+        <w:t xml:space="preserve"> Confirm order button – The button must be clickable </w:t>
       </w:r>
     </w:p>
     <w:p>
@@ -9187,36 +9122,7 @@
         <w:rPr>
           <w:b/>
         </w:rPr>
-        <w:t>81</w:t>
-      </w:r>
-      <w:r>
-        <w:rPr>
-          <w:bCs/>
-          <w:highlight w:val="white"/>
-        </w:rPr>
-        <w:t xml:space="preserve"> Confirm order button – The button must be clickable </w:t>
-      </w:r>
-    </w:p>
-    <w:p>
-      <w:pPr>
-        <w:widowControl w:val="0"/>
-        <w:rPr>
-          <w:bCs/>
-          <w:highlight w:val="white"/>
-        </w:rPr>
-      </w:pPr>
-      <w:r>
-        <w:rPr>
-          <w:b/>
-          <w:highlight w:val="white"/>
-        </w:rPr>
-        <w:t>T</w:t>
-      </w:r>
-      <w:r>
-        <w:rPr>
-          <w:b/>
-        </w:rPr>
-        <w:t>82</w:t>
+        <w:t>80</w:t>
       </w:r>
       <w:r>
         <w:rPr>
@@ -9312,7 +9218,6 @@
           <w:color w:val="000000"/>
           <w:shd w:val="clear" w:color="auto" w:fill="FFFFFF"/>
         </w:rPr>
-        <w:lastRenderedPageBreak/>
         <w:t>T</w:t>
       </w:r>
       <w:r>
@@ -9323,7 +9228,7 @@
           <w:color w:val="000000"/>
           <w:shd w:val="clear" w:color="auto" w:fill="FFFFFF"/>
         </w:rPr>
-        <w:t>82</w:t>
+        <w:t>81</w:t>
       </w:r>
       <w:r>
         <w:rPr>
@@ -9443,7 +9348,7 @@
           <w:color w:val="000000"/>
           <w:shd w:val="clear" w:color="auto" w:fill="FFFFFF"/>
         </w:rPr>
-        <w:t>83</w:t>
+        <w:t>82</w:t>
       </w:r>
       <w:r>
         <w:rPr>
@@ -9489,7 +9394,7 @@
           <w:color w:val="000000"/>
           <w:shd w:val="clear" w:color="auto" w:fill="FFFFFF"/>
         </w:rPr>
-        <w:t>84</w:t>
+        <w:t>83</w:t>
       </w:r>
       <w:r>
         <w:rPr>
@@ -9551,7 +9456,7 @@
           <w:color w:val="000000"/>
           <w:shd w:val="clear" w:color="auto" w:fill="FFFFFF"/>
         </w:rPr>
-        <w:t>85</w:t>
+        <w:t>84</w:t>
       </w:r>
       <w:r>
         <w:rPr>
@@ -9587,6 +9492,7 @@
           <w:color w:val="000000"/>
           <w:shd w:val="clear" w:color="auto" w:fill="FFFFFF"/>
         </w:rPr>
+        <w:lastRenderedPageBreak/>
         <w:t>T</w:t>
       </w:r>
       <w:r>
@@ -9597,7 +9503,7 @@
           <w:color w:val="000000"/>
           <w:shd w:val="clear" w:color="auto" w:fill="FFFFFF"/>
         </w:rPr>
-        <w:t>86</w:t>
+        <w:t>85</w:t>
       </w:r>
       <w:r>
         <w:rPr>
@@ -9659,7 +9565,7 @@
           <w:color w:val="000000"/>
           <w:shd w:val="clear" w:color="auto" w:fill="FFFFFF"/>
         </w:rPr>
-        <w:t>87</w:t>
+        <w:t>86</w:t>
       </w:r>
       <w:r>
         <w:rPr>
@@ -9684,6 +9590,7 @@
         <w:rPr>
           <w:highlight w:val="white"/>
           <w:u w:val="single"/>
+          <w:rtl/>
         </w:rPr>
       </w:pPr>
       <w:r>
@@ -9727,39 +9634,32 @@
         <w:rPr>
           <w:b/>
           <w:u w:val="single"/>
-        </w:rPr>
-        <w:t>Loyal</w:t>
+          <w:lang w:val="en-US"/>
+        </w:rPr>
+        <w:t xml:space="preserve">My Account </w:t>
       </w:r>
       <w:r>
         <w:rPr>
           <w:b/>
           <w:u w:val="single"/>
         </w:rPr>
-        <w:t>ty</w:t>
+        <w:t>-Nav Bar</w:t>
       </w:r>
       <w:r>
         <w:rPr>
           <w:b/>
           <w:u w:val="single"/>
         </w:rPr>
-        <w:t xml:space="preserve"> Points -Nav Bar</w:t>
-      </w:r>
-      <w:r>
-        <w:rPr>
-          <w:b/>
-          <w:u w:val="single"/>
-        </w:rPr>
         <w:t>)</w:t>
       </w:r>
     </w:p>
     <w:p>
       <w:pPr>
-        <w:spacing w:before="240" w:after="240" w:line="240" w:lineRule="auto"/>
+        <w:spacing w:after="160"/>
         <w:rPr>
           <w:rFonts w:eastAsia="Times New Roman"/>
           <w:color w:val="000000"/>
           <w:shd w:val="clear" w:color="auto" w:fill="FFFFFF"/>
-          <w:rtl/>
         </w:rPr>
       </w:pPr>
       <w:r>
@@ -9780,8 +9680,42 @@
           <w:color w:val="000000"/>
           <w:shd w:val="clear" w:color="auto" w:fill="FFFFFF"/>
         </w:rPr>
-        <w:t>8</w:t>
-      </w:r>
+        <w:t>87</w:t>
+      </w:r>
+      <w:r>
+        <w:rPr>
+          <w:rFonts w:eastAsia="Times New Roman"/>
+          <w:color w:val="000000"/>
+          <w:shd w:val="clear" w:color="auto" w:fill="FFFFFF"/>
+        </w:rPr>
+        <w:t> </w:t>
+      </w:r>
+      <w:r>
+        <w:rPr>
+          <w:rFonts w:eastAsia="Times New Roman"/>
+          <w:color w:val="000000"/>
+          <w:shd w:val="clear" w:color="auto" w:fill="FFFFFF"/>
+        </w:rPr>
+        <w:t xml:space="preserve">ID </w:t>
+      </w:r>
+      <w:r>
+        <w:rPr>
+          <w:rFonts w:eastAsia="Times New Roman"/>
+          <w:color w:val="000000"/>
+          <w:shd w:val="clear" w:color="auto" w:fill="FFFFFF"/>
+        </w:rPr>
+        <w:t xml:space="preserve">text box must contain – the current user ID </w:t>
+      </w:r>
+    </w:p>
+    <w:p>
+      <w:pPr>
+        <w:spacing w:after="160"/>
+        <w:rPr>
+          <w:rFonts w:eastAsia="Times New Roman"/>
+          <w:color w:val="000000"/>
+          <w:shd w:val="clear" w:color="auto" w:fill="FFFFFF"/>
+        </w:rPr>
+      </w:pPr>
       <w:r>
         <w:rPr>
           <w:rFonts w:eastAsia="Times New Roman"/>
@@ -9790,7 +9724,17 @@
           <w:color w:val="000000"/>
           <w:shd w:val="clear" w:color="auto" w:fill="FFFFFF"/>
         </w:rPr>
-        <w:t>8</w:t>
+        <w:t>T</w:t>
+      </w:r>
+      <w:r>
+        <w:rPr>
+          <w:rFonts w:eastAsia="Times New Roman"/>
+          <w:b/>
+          <w:bCs/>
+          <w:color w:val="000000"/>
+          <w:shd w:val="clear" w:color="auto" w:fill="FFFFFF"/>
+        </w:rPr>
+        <w:t>88</w:t>
       </w:r>
       <w:r>
         <w:rPr>
@@ -9798,15 +9742,37 @@
           <w:color w:val="000000"/>
           <w:shd w:val="clear" w:color="auto" w:fill="FFFFFF"/>
         </w:rPr>
-        <w:t> page must show the loyalty points in every order user has made (for every 1000 Loyalty point</w:t>
-      </w:r>
-      <w:r>
+        <w:t xml:space="preserve"> ID text box must be dimmed </w:t>
+      </w:r>
+    </w:p>
+    <w:p>
+      <w:pPr>
+        <w:spacing w:after="160"/>
         <w:rPr>
           <w:rFonts w:eastAsia="Times New Roman"/>
           <w:color w:val="000000"/>
           <w:shd w:val="clear" w:color="auto" w:fill="FFFFFF"/>
         </w:rPr>
-        <w:t>s</w:t>
+      </w:pPr>
+      <w:r>
+        <w:rPr>
+          <w:rFonts w:eastAsia="Times New Roman"/>
+          <w:b/>
+          <w:bCs/>
+          <w:color w:val="000000"/>
+          <w:shd w:val="clear" w:color="auto" w:fill="FFFFFF"/>
+        </w:rPr>
+        <w:t>T</w:t>
+      </w:r>
+      <w:r>
+        <w:rPr>
+          <w:rFonts w:eastAsia="Times New Roman"/>
+          <w:b/>
+          <w:bCs/>
+          <w:color w:val="000000"/>
+          <w:shd w:val="clear" w:color="auto" w:fill="FFFFFF"/>
+        </w:rPr>
+        <w:t>89</w:t>
       </w:r>
       <w:r>
         <w:rPr>
@@ -9814,97 +9780,145 @@
           <w:color w:val="000000"/>
           <w:shd w:val="clear" w:color="auto" w:fill="FFFFFF"/>
         </w:rPr>
-        <w:t xml:space="preserve"> the users should have 100 LE</w:t>
-      </w:r>
-      <w:r>
-        <w:rPr>
-          <w:rFonts w:eastAsia="Times New Roman" w:hint="cs"/>
-          <w:color w:val="000000"/>
-          <w:shd w:val="clear" w:color="auto" w:fill="FFFFFF"/>
-          <w:rtl/>
-        </w:rPr>
-        <w:t xml:space="preserve"> </w:t>
+        <w:t> </w:t>
       </w:r>
       <w:r>
         <w:rPr>
           <w:rFonts w:eastAsia="Times New Roman"/>
           <w:color w:val="000000"/>
           <w:shd w:val="clear" w:color="auto" w:fill="FFFFFF"/>
-          <w:lang w:val="en-US"/>
-        </w:rPr>
-        <w:t>and he can use this</w:t>
-      </w:r>
-      <w:r>
+        </w:rPr>
+        <w:t>Edit ID button must be clickable</w:t>
+      </w:r>
+    </w:p>
+    <w:p>
+      <w:pPr>
+        <w:spacing w:after="160"/>
         <w:rPr>
           <w:rFonts w:eastAsia="Times New Roman"/>
           <w:color w:val="000000"/>
           <w:shd w:val="clear" w:color="auto" w:fill="FFFFFF"/>
-          <w:lang w:val="en-US"/>
-        </w:rPr>
-        <w:t xml:space="preserve"> </w:t>
+        </w:rPr>
+      </w:pPr>
+      <w:r>
+        <w:rPr>
+          <w:rFonts w:eastAsia="Times New Roman"/>
+          <w:b/>
+          <w:bCs/>
+          <w:color w:val="000000"/>
+          <w:shd w:val="clear" w:color="auto" w:fill="FFFFFF"/>
+        </w:rPr>
+        <w:t>T</w:t>
+      </w:r>
+      <w:r>
+        <w:rPr>
+          <w:rFonts w:eastAsia="Times New Roman"/>
+          <w:b/>
+          <w:bCs/>
+          <w:color w:val="000000"/>
+          <w:shd w:val="clear" w:color="auto" w:fill="FFFFFF"/>
+        </w:rPr>
+        <w:t>90</w:t>
       </w:r>
       <w:r>
         <w:rPr>
           <w:rFonts w:eastAsia="Times New Roman"/>
           <w:color w:val="000000"/>
           <w:shd w:val="clear" w:color="auto" w:fill="FFFFFF"/>
-          <w:lang w:val="en-US"/>
-        </w:rPr>
-        <w:t xml:space="preserve">points if his order </w:t>
+        </w:rPr>
+        <w:t xml:space="preserve"> ID text box will be changed </w:t>
       </w:r>
       <w:r>
         <w:rPr>
           <w:rFonts w:eastAsia="Times New Roman"/>
           <w:color w:val="000000"/>
           <w:shd w:val="clear" w:color="auto" w:fill="FFFFFF"/>
-          <w:lang w:val="en-US"/>
-        </w:rPr>
-        <w:t>equal or more</w:t>
+        </w:rPr>
+        <w:t xml:space="preserve">to be enabled </w:t>
       </w:r>
       <w:r>
         <w:rPr>
           <w:rFonts w:eastAsia="Times New Roman"/>
           <w:color w:val="000000"/>
           <w:shd w:val="clear" w:color="auto" w:fill="FFFFFF"/>
-          <w:lang w:val="en-US"/>
-        </w:rPr>
-        <w:t xml:space="preserve">100 </w:t>
+        </w:rPr>
+        <w:t xml:space="preserve">when user </w:t>
       </w:r>
       <w:r>
         <w:rPr>
           <w:rFonts w:eastAsia="Times New Roman"/>
           <w:color w:val="000000"/>
           <w:shd w:val="clear" w:color="auto" w:fill="FFFFFF"/>
-          <w:lang w:val="en-US"/>
-        </w:rPr>
-        <w:t>LE</w:t>
-      </w:r>
-      <w:r>
+        </w:rPr>
+        <w:t xml:space="preserve">click on Edit ID button </w:t>
+      </w:r>
+    </w:p>
+    <w:p>
+      <w:pPr>
+        <w:spacing w:after="160"/>
         <w:rPr>
           <w:rFonts w:eastAsia="Times New Roman"/>
           <w:color w:val="000000"/>
           <w:shd w:val="clear" w:color="auto" w:fill="FFFFFF"/>
-          <w:lang w:val="en-US"/>
-        </w:rPr>
-        <w:t xml:space="preserve">, maximum </w:t>
+        </w:rPr>
+      </w:pPr>
+      <w:r>
+        <w:rPr>
+          <w:rFonts w:eastAsia="Times New Roman"/>
+          <w:b/>
+          <w:bCs/>
+          <w:color w:val="000000"/>
+          <w:shd w:val="clear" w:color="auto" w:fill="FFFFFF"/>
+        </w:rPr>
+        <w:t>T</w:t>
+      </w:r>
+      <w:r>
+        <w:rPr>
+          <w:rFonts w:eastAsia="Times New Roman"/>
+          <w:b/>
+          <w:bCs/>
+          <w:color w:val="000000"/>
+          <w:shd w:val="clear" w:color="auto" w:fill="FFFFFF"/>
+        </w:rPr>
+        <w:t>91</w:t>
       </w:r>
       <w:r>
         <w:rPr>
           <w:rFonts w:eastAsia="Times New Roman"/>
           <w:color w:val="000000"/>
           <w:shd w:val="clear" w:color="auto" w:fill="FFFFFF"/>
-          <w:lang w:val="en-US"/>
-        </w:rPr>
-        <w:t>loyalty</w:t>
-      </w:r>
-      <w:r>
+        </w:rPr>
+        <w:t xml:space="preserve"> New ID must follow the same mentioned constrains on ID field </w:t>
+      </w:r>
+    </w:p>
+    <w:p>
+      <w:pPr>
+        <w:spacing w:after="160"/>
         <w:rPr>
           <w:rFonts w:eastAsia="Times New Roman"/>
           <w:color w:val="000000"/>
           <w:shd w:val="clear" w:color="auto" w:fill="FFFFFF"/>
-          <w:lang w:val="en-US"/>
-        </w:rPr>
-        <w:t xml:space="preserve"> points that user can get is 1000 points</w:t>
+        </w:rPr>
+      </w:pPr>
+      <w:r>
+        <w:rPr>
+          <w:rFonts w:eastAsia="Times New Roman"/>
+          <w:b/>
+          <w:bCs/>
+          <w:color w:val="000000"/>
+          <w:shd w:val="clear" w:color="auto" w:fill="FFFFFF"/>
+        </w:rPr>
+        <w:t>T</w:t>
+      </w:r>
+      <w:r>
+        <w:rPr>
+          <w:rFonts w:eastAsia="Times New Roman"/>
+          <w:b/>
+          <w:bCs/>
+          <w:color w:val="000000"/>
+          <w:shd w:val="clear" w:color="auto" w:fill="FFFFFF"/>
+        </w:rPr>
+        <w:t>92</w:t>
       </w:r>
       <w:r>
         <w:rPr>
@@ -9912,79 +9926,15 @@
           <w:color w:val="000000"/>
           <w:shd w:val="clear" w:color="auto" w:fill="FFFFFF"/>
         </w:rPr>
-        <w:t>) (validation) </w:t>
-      </w:r>
-    </w:p>
-    <w:p>
-      <w:pPr>
-        <w:spacing w:before="240" w:after="240" w:line="240" w:lineRule="auto"/>
+        <w:t> </w:t>
+      </w:r>
+      <w:r>
         <w:rPr>
           <w:rFonts w:eastAsia="Times New Roman"/>
           <w:color w:val="000000"/>
           <w:shd w:val="clear" w:color="auto" w:fill="FFFFFF"/>
-          <w:rtl/>
-        </w:rPr>
-      </w:pPr>
-      <w:r>
-        <w:rPr>
-          <w:rFonts w:eastAsia="Times New Roman" w:hint="cs"/>
-          <w:color w:val="000000"/>
-          <w:shd w:val="clear" w:color="auto" w:fill="FFFFFF"/>
-          <w:rtl/>
-        </w:rPr>
-        <w:t>----------------------------------------------------------------------------------------------------------------------------------------------</w:t>
-      </w:r>
-    </w:p>
-    <w:p>
-      <w:pPr>
-        <w:spacing w:after="160"/>
-        <w:rPr>
-          <w:b/>
-          <w:u w:val="single"/>
-        </w:rPr>
-      </w:pPr>
-      <w:r>
-        <w:rPr>
-          <w:b/>
-          <w:u w:val="single"/>
-        </w:rPr>
-        <w:t>SRS-US-</w:t>
-      </w:r>
-      <w:r>
-        <w:rPr>
-          <w:b/>
-          <w:u w:val="single"/>
-        </w:rPr>
-        <w:t>11</w:t>
-      </w:r>
-      <w:r>
-        <w:rPr>
-          <w:b/>
-          <w:u w:val="single"/>
-        </w:rPr>
-        <w:t xml:space="preserve"> (</w:t>
-      </w:r>
-      <w:r>
-        <w:rPr>
-          <w:b/>
-          <w:u w:val="single"/>
-          <w:lang w:val="en-US"/>
-        </w:rPr>
-        <w:t xml:space="preserve">My Account </w:t>
-      </w:r>
-      <w:r>
-        <w:rPr>
-          <w:b/>
-          <w:u w:val="single"/>
-        </w:rPr>
-        <w:t>-Nav Bar</w:t>
-      </w:r>
-      <w:r>
-        <w:rPr>
-          <w:b/>
-          <w:u w:val="single"/>
-        </w:rPr>
-        <w:t>)</w:t>
+        </w:rPr>
+        <w:t xml:space="preserve">Email text box must contain – the current user Email </w:t>
       </w:r>
     </w:p>
     <w:p>
@@ -10014,7 +9964,7 @@
           <w:color w:val="000000"/>
           <w:shd w:val="clear" w:color="auto" w:fill="FFFFFF"/>
         </w:rPr>
-        <w:t>89</w:t>
+        <w:t>93</w:t>
       </w:r>
       <w:r>
         <w:rPr>
@@ -10022,15 +9972,37 @@
           <w:color w:val="000000"/>
           <w:shd w:val="clear" w:color="auto" w:fill="FFFFFF"/>
         </w:rPr>
-        <w:t> </w:t>
-      </w:r>
-      <w:r>
+        <w:t xml:space="preserve"> Email text box must be dimmed </w:t>
+      </w:r>
+    </w:p>
+    <w:p>
+      <w:pPr>
+        <w:spacing w:after="160"/>
         <w:rPr>
           <w:rFonts w:eastAsia="Times New Roman"/>
           <w:color w:val="000000"/>
           <w:shd w:val="clear" w:color="auto" w:fill="FFFFFF"/>
         </w:rPr>
-        <w:t xml:space="preserve">ID </w:t>
+      </w:pPr>
+      <w:r>
+        <w:rPr>
+          <w:rFonts w:eastAsia="Times New Roman"/>
+          <w:b/>
+          <w:bCs/>
+          <w:color w:val="000000"/>
+          <w:shd w:val="clear" w:color="auto" w:fill="FFFFFF"/>
+        </w:rPr>
+        <w:t>T</w:t>
+      </w:r>
+      <w:r>
+        <w:rPr>
+          <w:rFonts w:eastAsia="Times New Roman"/>
+          <w:b/>
+          <w:bCs/>
+          <w:color w:val="000000"/>
+          <w:shd w:val="clear" w:color="auto" w:fill="FFFFFF"/>
+        </w:rPr>
+        <w:t>94</w:t>
       </w:r>
       <w:r>
         <w:rPr>
@@ -10038,17 +10010,25 @@
           <w:color w:val="000000"/>
           <w:shd w:val="clear" w:color="auto" w:fill="FFFFFF"/>
         </w:rPr>
-        <w:t xml:space="preserve">text box must contain – the current user ID </w:t>
-      </w:r>
-    </w:p>
-    <w:p>
-      <w:pPr>
-        <w:spacing w:after="160"/>
+        <w:t> </w:t>
+      </w:r>
+      <w:r>
         <w:rPr>
           <w:rFonts w:eastAsia="Times New Roman"/>
           <w:color w:val="000000"/>
           <w:shd w:val="clear" w:color="auto" w:fill="FFFFFF"/>
         </w:rPr>
+        <w:t>Edit Email button must be clickable</w:t>
+      </w:r>
+    </w:p>
+    <w:p>
+      <w:pPr>
+        <w:spacing w:after="160"/>
+        <w:rPr>
+          <w:rFonts w:eastAsia="Times New Roman"/>
+          <w:color w:val="000000"/>
+          <w:shd w:val="clear" w:color="auto" w:fill="FFFFFF"/>
+        </w:rPr>
       </w:pPr>
       <w:r>
         <w:rPr>
@@ -10068,7 +10048,7 @@
           <w:color w:val="000000"/>
           <w:shd w:val="clear" w:color="auto" w:fill="FFFFFF"/>
         </w:rPr>
-        <w:t>90</w:t>
+        <w:t>95</w:t>
       </w:r>
       <w:r>
         <w:rPr>
@@ -10076,17 +10056,33 @@
           <w:color w:val="000000"/>
           <w:shd w:val="clear" w:color="auto" w:fill="FFFFFF"/>
         </w:rPr>
-        <w:t xml:space="preserve"> ID text box must be dimmed </w:t>
-      </w:r>
-    </w:p>
-    <w:p>
-      <w:pPr>
-        <w:spacing w:after="160"/>
+        <w:t xml:space="preserve"> Email text box will be changed to be enabled when user click on Edit </w:t>
+      </w:r>
+      <w:r>
         <w:rPr>
           <w:rFonts w:eastAsia="Times New Roman"/>
           <w:color w:val="000000"/>
           <w:shd w:val="clear" w:color="auto" w:fill="FFFFFF"/>
         </w:rPr>
+        <w:t>Email</w:t>
+      </w:r>
+      <w:r>
+        <w:rPr>
+          <w:rFonts w:eastAsia="Times New Roman"/>
+          <w:color w:val="000000"/>
+          <w:shd w:val="clear" w:color="auto" w:fill="FFFFFF"/>
+        </w:rPr>
+        <w:t xml:space="preserve"> button </w:t>
+      </w:r>
+    </w:p>
+    <w:p>
+      <w:pPr>
+        <w:spacing w:after="160"/>
+        <w:rPr>
+          <w:rFonts w:eastAsia="Times New Roman"/>
+          <w:color w:val="000000"/>
+          <w:shd w:val="clear" w:color="auto" w:fill="FFFFFF"/>
+        </w:rPr>
       </w:pPr>
       <w:r>
         <w:rPr>
@@ -10106,8 +10102,58 @@
           <w:color w:val="000000"/>
           <w:shd w:val="clear" w:color="auto" w:fill="FFFFFF"/>
         </w:rPr>
-        <w:t>9</w:t>
-      </w:r>
+        <w:t>96</w:t>
+      </w:r>
+      <w:r>
+        <w:rPr>
+          <w:rFonts w:eastAsia="Times New Roman"/>
+          <w:color w:val="000000"/>
+          <w:shd w:val="clear" w:color="auto" w:fill="FFFFFF"/>
+        </w:rPr>
+        <w:t xml:space="preserve"> New </w:t>
+      </w:r>
+      <w:r>
+        <w:rPr>
+          <w:rFonts w:eastAsia="Times New Roman"/>
+          <w:color w:val="000000"/>
+          <w:shd w:val="clear" w:color="auto" w:fill="FFFFFF"/>
+        </w:rPr>
+        <w:t>Email</w:t>
+      </w:r>
+      <w:r>
+        <w:rPr>
+          <w:rFonts w:eastAsia="Times New Roman"/>
+          <w:color w:val="000000"/>
+          <w:shd w:val="clear" w:color="auto" w:fill="FFFFFF"/>
+        </w:rPr>
+        <w:t xml:space="preserve"> must follow the same mentioned constrains on </w:t>
+      </w:r>
+      <w:r>
+        <w:rPr>
+          <w:rFonts w:eastAsia="Times New Roman"/>
+          <w:color w:val="000000"/>
+          <w:shd w:val="clear" w:color="auto" w:fill="FFFFFF"/>
+        </w:rPr>
+        <w:t>Email</w:t>
+      </w:r>
+      <w:r>
+        <w:rPr>
+          <w:rFonts w:eastAsia="Times New Roman"/>
+          <w:color w:val="000000"/>
+          <w:shd w:val="clear" w:color="auto" w:fill="FFFFFF"/>
+        </w:rPr>
+        <w:t xml:space="preserve"> field </w:t>
+      </w:r>
+    </w:p>
+    <w:p>
+      <w:pPr>
+        <w:spacing w:after="160"/>
+        <w:rPr>
+          <w:rFonts w:eastAsia="Times New Roman"/>
+          <w:color w:val="000000"/>
+          <w:shd w:val="clear" w:color="auto" w:fill="FFFFFF"/>
+        </w:rPr>
+      </w:pPr>
       <w:r>
         <w:rPr>
           <w:rFonts w:eastAsia="Times New Roman"/>
@@ -10116,7 +10162,17 @@
           <w:color w:val="000000"/>
           <w:shd w:val="clear" w:color="auto" w:fill="FFFFFF"/>
         </w:rPr>
-        <w:t>1</w:t>
+        <w:t>T</w:t>
+      </w:r>
+      <w:r>
+        <w:rPr>
+          <w:rFonts w:eastAsia="Times New Roman"/>
+          <w:b/>
+          <w:bCs/>
+          <w:color w:val="000000"/>
+          <w:shd w:val="clear" w:color="auto" w:fill="FFFFFF"/>
+        </w:rPr>
+        <w:t>97</w:t>
       </w:r>
       <w:r>
         <w:rPr>
@@ -10132,17 +10188,33 @@
           <w:color w:val="000000"/>
           <w:shd w:val="clear" w:color="auto" w:fill="FFFFFF"/>
         </w:rPr>
-        <w:t>Edit ID button must be clickable</w:t>
-      </w:r>
-    </w:p>
-    <w:p>
-      <w:pPr>
-        <w:spacing w:after="160"/>
+        <w:t>phone</w:t>
+      </w:r>
+      <w:r>
         <w:rPr>
           <w:rFonts w:eastAsia="Times New Roman"/>
           <w:color w:val="000000"/>
           <w:shd w:val="clear" w:color="auto" w:fill="FFFFFF"/>
         </w:rPr>
+        <w:t xml:space="preserve"> text box must contain – the current user </w:t>
+      </w:r>
+      <w:r>
+        <w:rPr>
+          <w:rFonts w:eastAsia="Times New Roman"/>
+          <w:color w:val="000000"/>
+          <w:shd w:val="clear" w:color="auto" w:fill="FFFFFF"/>
+        </w:rPr>
+        <w:t>phone</w:t>
+      </w:r>
+    </w:p>
+    <w:p>
+      <w:pPr>
+        <w:spacing w:after="160"/>
+        <w:rPr>
+          <w:rFonts w:eastAsia="Times New Roman"/>
+          <w:color w:val="000000"/>
+          <w:shd w:val="clear" w:color="auto" w:fill="FFFFFF"/>
+        </w:rPr>
       </w:pPr>
       <w:r>
         <w:rPr>
@@ -10162,8 +10234,42 @@
           <w:color w:val="000000"/>
           <w:shd w:val="clear" w:color="auto" w:fill="FFFFFF"/>
         </w:rPr>
-        <w:t>9</w:t>
-      </w:r>
+        <w:t>98</w:t>
+      </w:r>
+      <w:r>
+        <w:rPr>
+          <w:rFonts w:eastAsia="Times New Roman"/>
+          <w:color w:val="000000"/>
+          <w:shd w:val="clear" w:color="auto" w:fill="FFFFFF"/>
+        </w:rPr>
+        <w:t xml:space="preserve"> </w:t>
+      </w:r>
+      <w:r>
+        <w:rPr>
+          <w:rFonts w:eastAsia="Times New Roman"/>
+          <w:color w:val="000000"/>
+          <w:shd w:val="clear" w:color="auto" w:fill="FFFFFF"/>
+        </w:rPr>
+        <w:t>phone</w:t>
+      </w:r>
+      <w:r>
+        <w:rPr>
+          <w:rFonts w:eastAsia="Times New Roman"/>
+          <w:color w:val="000000"/>
+          <w:shd w:val="clear" w:color="auto" w:fill="FFFFFF"/>
+        </w:rPr>
+        <w:t xml:space="preserve"> text box must be dimmed </w:t>
+      </w:r>
+    </w:p>
+    <w:p>
+      <w:pPr>
+        <w:spacing w:after="160"/>
+        <w:rPr>
+          <w:rFonts w:eastAsia="Times New Roman"/>
+          <w:color w:val="000000"/>
+          <w:shd w:val="clear" w:color="auto" w:fill="FFFFFF"/>
+        </w:rPr>
+      </w:pPr>
       <w:r>
         <w:rPr>
           <w:rFonts w:eastAsia="Times New Roman"/>
@@ -10172,7 +10278,17 @@
           <w:color w:val="000000"/>
           <w:shd w:val="clear" w:color="auto" w:fill="FFFFFF"/>
         </w:rPr>
-        <w:t>2</w:t>
+        <w:t>T</w:t>
+      </w:r>
+      <w:r>
+        <w:rPr>
+          <w:rFonts w:eastAsia="Times New Roman"/>
+          <w:b/>
+          <w:bCs/>
+          <w:color w:val="000000"/>
+          <w:shd w:val="clear" w:color="auto" w:fill="FFFFFF"/>
+        </w:rPr>
+        <w:t>99</w:t>
       </w:r>
       <w:r>
         <w:rPr>
@@ -10180,7 +10296,7 @@
           <w:color w:val="000000"/>
           <w:shd w:val="clear" w:color="auto" w:fill="FFFFFF"/>
         </w:rPr>
-        <w:t xml:space="preserve"> ID text box will be changed </w:t>
+        <w:t> </w:t>
       </w:r>
       <w:r>
         <w:rPr>
@@ -10188,7 +10304,7 @@
           <w:color w:val="000000"/>
           <w:shd w:val="clear" w:color="auto" w:fill="FFFFFF"/>
         </w:rPr>
-        <w:t xml:space="preserve">to be enabled </w:t>
+        <w:t xml:space="preserve">Edit </w:t>
       </w:r>
       <w:r>
         <w:rPr>
@@ -10196,7 +10312,7 @@
           <w:color w:val="000000"/>
           <w:shd w:val="clear" w:color="auto" w:fill="FFFFFF"/>
         </w:rPr>
-        <w:t xml:space="preserve">when user </w:t>
+        <w:t>phone</w:t>
       </w:r>
       <w:r>
         <w:rPr>
@@ -10204,7 +10320,7 @@
           <w:color w:val="000000"/>
           <w:shd w:val="clear" w:color="auto" w:fill="FFFFFF"/>
         </w:rPr>
-        <w:t xml:space="preserve">click on Edit ID button </w:t>
+        <w:t xml:space="preserve"> button must be clickable</w:t>
       </w:r>
     </w:p>
     <w:p>
@@ -10234,7 +10350,7 @@
           <w:color w:val="000000"/>
           <w:shd w:val="clear" w:color="auto" w:fill="FFFFFF"/>
         </w:rPr>
-        <w:t>93</w:t>
+        <w:t>100</w:t>
       </w:r>
       <w:r>
         <w:rPr>
@@ -10242,17 +10358,49 @@
           <w:color w:val="000000"/>
           <w:shd w:val="clear" w:color="auto" w:fill="FFFFFF"/>
         </w:rPr>
-        <w:t xml:space="preserve"> New ID must follow the same mentioned constrains on ID field </w:t>
-      </w:r>
-    </w:p>
-    <w:p>
-      <w:pPr>
-        <w:spacing w:after="160"/>
+        <w:t xml:space="preserve"> </w:t>
+      </w:r>
+      <w:r>
         <w:rPr>
           <w:rFonts w:eastAsia="Times New Roman"/>
           <w:color w:val="000000"/>
           <w:shd w:val="clear" w:color="auto" w:fill="FFFFFF"/>
         </w:rPr>
+        <w:t>phone</w:t>
+      </w:r>
+      <w:r>
+        <w:rPr>
+          <w:rFonts w:eastAsia="Times New Roman"/>
+          <w:color w:val="000000"/>
+          <w:shd w:val="clear" w:color="auto" w:fill="FFFFFF"/>
+        </w:rPr>
+        <w:t xml:space="preserve"> text box will be changed to be enabled when user click on Edit </w:t>
+      </w:r>
+      <w:r>
+        <w:rPr>
+          <w:rFonts w:eastAsia="Times New Roman"/>
+          <w:color w:val="000000"/>
+          <w:shd w:val="clear" w:color="auto" w:fill="FFFFFF"/>
+        </w:rPr>
+        <w:t>phone</w:t>
+      </w:r>
+      <w:r>
+        <w:rPr>
+          <w:rFonts w:eastAsia="Times New Roman"/>
+          <w:color w:val="000000"/>
+          <w:shd w:val="clear" w:color="auto" w:fill="FFFFFF"/>
+        </w:rPr>
+        <w:t xml:space="preserve"> button </w:t>
+      </w:r>
+    </w:p>
+    <w:p>
+      <w:pPr>
+        <w:spacing w:after="160"/>
+        <w:rPr>
+          <w:rFonts w:eastAsia="Times New Roman"/>
+          <w:color w:val="000000"/>
+          <w:shd w:val="clear" w:color="auto" w:fill="FFFFFF"/>
+        </w:rPr>
       </w:pPr>
       <w:r>
         <w:rPr>
@@ -10262,7 +10410,6 @@
           <w:color w:val="000000"/>
           <w:shd w:val="clear" w:color="auto" w:fill="FFFFFF"/>
         </w:rPr>
-        <w:lastRenderedPageBreak/>
         <w:t>T</w:t>
       </w:r>
       <w:r>
@@ -10273,509 +10420,7 @@
           <w:color w:val="000000"/>
           <w:shd w:val="clear" w:color="auto" w:fill="FFFFFF"/>
         </w:rPr>
-        <w:t>94</w:t>
-      </w:r>
-      <w:r>
-        <w:rPr>
-          <w:rFonts w:eastAsia="Times New Roman"/>
-          <w:color w:val="000000"/>
-          <w:shd w:val="clear" w:color="auto" w:fill="FFFFFF"/>
-        </w:rPr>
-        <w:t> </w:t>
-      </w:r>
-      <w:r>
-        <w:rPr>
-          <w:rFonts w:eastAsia="Times New Roman"/>
-          <w:color w:val="000000"/>
-          <w:shd w:val="clear" w:color="auto" w:fill="FFFFFF"/>
-        </w:rPr>
-        <w:t xml:space="preserve">Email text box must contain – the current user Email </w:t>
-      </w:r>
-    </w:p>
-    <w:p>
-      <w:pPr>
-        <w:spacing w:after="160"/>
-        <w:rPr>
-          <w:rFonts w:eastAsia="Times New Roman"/>
-          <w:color w:val="000000"/>
-          <w:shd w:val="clear" w:color="auto" w:fill="FFFFFF"/>
-        </w:rPr>
-      </w:pPr>
-      <w:r>
-        <w:rPr>
-          <w:rFonts w:eastAsia="Times New Roman"/>
-          <w:b/>
-          <w:bCs/>
-          <w:color w:val="000000"/>
-          <w:shd w:val="clear" w:color="auto" w:fill="FFFFFF"/>
-        </w:rPr>
-        <w:t>T</w:t>
-      </w:r>
-      <w:r>
-        <w:rPr>
-          <w:rFonts w:eastAsia="Times New Roman"/>
-          <w:b/>
-          <w:bCs/>
-          <w:color w:val="000000"/>
-          <w:shd w:val="clear" w:color="auto" w:fill="FFFFFF"/>
-        </w:rPr>
-        <w:t>95</w:t>
-      </w:r>
-      <w:r>
-        <w:rPr>
-          <w:rFonts w:eastAsia="Times New Roman"/>
-          <w:color w:val="000000"/>
-          <w:shd w:val="clear" w:color="auto" w:fill="FFFFFF"/>
-        </w:rPr>
-        <w:t xml:space="preserve"> Email text box must be dimmed </w:t>
-      </w:r>
-    </w:p>
-    <w:p>
-      <w:pPr>
-        <w:spacing w:after="160"/>
-        <w:rPr>
-          <w:rFonts w:eastAsia="Times New Roman"/>
-          <w:color w:val="000000"/>
-          <w:shd w:val="clear" w:color="auto" w:fill="FFFFFF"/>
-        </w:rPr>
-      </w:pPr>
-      <w:r>
-        <w:rPr>
-          <w:rFonts w:eastAsia="Times New Roman"/>
-          <w:b/>
-          <w:bCs/>
-          <w:color w:val="000000"/>
-          <w:shd w:val="clear" w:color="auto" w:fill="FFFFFF"/>
-        </w:rPr>
-        <w:t>T</w:t>
-      </w:r>
-      <w:r>
-        <w:rPr>
-          <w:rFonts w:eastAsia="Times New Roman"/>
-          <w:b/>
-          <w:bCs/>
-          <w:color w:val="000000"/>
-          <w:shd w:val="clear" w:color="auto" w:fill="FFFFFF"/>
-        </w:rPr>
-        <w:t>96</w:t>
-      </w:r>
-      <w:r>
-        <w:rPr>
-          <w:rFonts w:eastAsia="Times New Roman"/>
-          <w:color w:val="000000"/>
-          <w:shd w:val="clear" w:color="auto" w:fill="FFFFFF"/>
-        </w:rPr>
-        <w:t> </w:t>
-      </w:r>
-      <w:r>
-        <w:rPr>
-          <w:rFonts w:eastAsia="Times New Roman"/>
-          <w:color w:val="000000"/>
-          <w:shd w:val="clear" w:color="auto" w:fill="FFFFFF"/>
-        </w:rPr>
-        <w:t>Edit Email button must be clickable</w:t>
-      </w:r>
-    </w:p>
-    <w:p>
-      <w:pPr>
-        <w:spacing w:after="160"/>
-        <w:rPr>
-          <w:rFonts w:eastAsia="Times New Roman"/>
-          <w:color w:val="000000"/>
-          <w:shd w:val="clear" w:color="auto" w:fill="FFFFFF"/>
-        </w:rPr>
-      </w:pPr>
-      <w:r>
-        <w:rPr>
-          <w:rFonts w:eastAsia="Times New Roman"/>
-          <w:b/>
-          <w:bCs/>
-          <w:color w:val="000000"/>
-          <w:shd w:val="clear" w:color="auto" w:fill="FFFFFF"/>
-        </w:rPr>
-        <w:t>T</w:t>
-      </w:r>
-      <w:r>
-        <w:rPr>
-          <w:rFonts w:eastAsia="Times New Roman"/>
-          <w:b/>
-          <w:bCs/>
-          <w:color w:val="000000"/>
-          <w:shd w:val="clear" w:color="auto" w:fill="FFFFFF"/>
-        </w:rPr>
-        <w:t>97</w:t>
-      </w:r>
-      <w:r>
-        <w:rPr>
-          <w:rFonts w:eastAsia="Times New Roman"/>
-          <w:color w:val="000000"/>
-          <w:shd w:val="clear" w:color="auto" w:fill="FFFFFF"/>
-        </w:rPr>
-        <w:t xml:space="preserve"> Email text box will be changed to be enabled when user click on Edit </w:t>
-      </w:r>
-      <w:r>
-        <w:rPr>
-          <w:rFonts w:eastAsia="Times New Roman"/>
-          <w:color w:val="000000"/>
-          <w:shd w:val="clear" w:color="auto" w:fill="FFFFFF"/>
-        </w:rPr>
-        <w:t>Email</w:t>
-      </w:r>
-      <w:r>
-        <w:rPr>
-          <w:rFonts w:eastAsia="Times New Roman"/>
-          <w:color w:val="000000"/>
-          <w:shd w:val="clear" w:color="auto" w:fill="FFFFFF"/>
-        </w:rPr>
-        <w:t xml:space="preserve"> button </w:t>
-      </w:r>
-    </w:p>
-    <w:p>
-      <w:pPr>
-        <w:spacing w:after="160"/>
-        <w:rPr>
-          <w:rFonts w:eastAsia="Times New Roman"/>
-          <w:color w:val="000000"/>
-          <w:shd w:val="clear" w:color="auto" w:fill="FFFFFF"/>
-        </w:rPr>
-      </w:pPr>
-      <w:r>
-        <w:rPr>
-          <w:rFonts w:eastAsia="Times New Roman"/>
-          <w:b/>
-          <w:bCs/>
-          <w:color w:val="000000"/>
-          <w:shd w:val="clear" w:color="auto" w:fill="FFFFFF"/>
-        </w:rPr>
-        <w:t>T</w:t>
-      </w:r>
-      <w:r>
-        <w:rPr>
-          <w:rFonts w:eastAsia="Times New Roman"/>
-          <w:b/>
-          <w:bCs/>
-          <w:color w:val="000000"/>
-          <w:shd w:val="clear" w:color="auto" w:fill="FFFFFF"/>
-        </w:rPr>
-        <w:t>98</w:t>
-      </w:r>
-      <w:r>
-        <w:rPr>
-          <w:rFonts w:eastAsia="Times New Roman"/>
-          <w:color w:val="000000"/>
-          <w:shd w:val="clear" w:color="auto" w:fill="FFFFFF"/>
-        </w:rPr>
-        <w:t xml:space="preserve"> New </w:t>
-      </w:r>
-      <w:r>
-        <w:rPr>
-          <w:rFonts w:eastAsia="Times New Roman"/>
-          <w:color w:val="000000"/>
-          <w:shd w:val="clear" w:color="auto" w:fill="FFFFFF"/>
-        </w:rPr>
-        <w:t>Email</w:t>
-      </w:r>
-      <w:r>
-        <w:rPr>
-          <w:rFonts w:eastAsia="Times New Roman"/>
-          <w:color w:val="000000"/>
-          <w:shd w:val="clear" w:color="auto" w:fill="FFFFFF"/>
-        </w:rPr>
-        <w:t xml:space="preserve"> must follow the same mentioned constrains on </w:t>
-      </w:r>
-      <w:r>
-        <w:rPr>
-          <w:rFonts w:eastAsia="Times New Roman"/>
-          <w:color w:val="000000"/>
-          <w:shd w:val="clear" w:color="auto" w:fill="FFFFFF"/>
-        </w:rPr>
-        <w:t>Email</w:t>
-      </w:r>
-      <w:r>
-        <w:rPr>
-          <w:rFonts w:eastAsia="Times New Roman"/>
-          <w:color w:val="000000"/>
-          <w:shd w:val="clear" w:color="auto" w:fill="FFFFFF"/>
-        </w:rPr>
-        <w:t xml:space="preserve"> field </w:t>
-      </w:r>
-    </w:p>
-    <w:p>
-      <w:pPr>
-        <w:spacing w:after="160"/>
-        <w:rPr>
-          <w:rFonts w:eastAsia="Times New Roman"/>
-          <w:color w:val="000000"/>
-          <w:shd w:val="clear" w:color="auto" w:fill="FFFFFF"/>
-        </w:rPr>
-      </w:pPr>
-      <w:r>
-        <w:rPr>
-          <w:rFonts w:eastAsia="Times New Roman"/>
-          <w:b/>
-          <w:bCs/>
-          <w:color w:val="000000"/>
-          <w:shd w:val="clear" w:color="auto" w:fill="FFFFFF"/>
-        </w:rPr>
-        <w:t>T</w:t>
-      </w:r>
-      <w:r>
-        <w:rPr>
-          <w:rFonts w:eastAsia="Times New Roman"/>
-          <w:b/>
-          <w:bCs/>
-          <w:color w:val="000000"/>
-          <w:shd w:val="clear" w:color="auto" w:fill="FFFFFF"/>
-        </w:rPr>
-        <w:t>99</w:t>
-      </w:r>
-      <w:r>
-        <w:rPr>
-          <w:rFonts w:eastAsia="Times New Roman"/>
-          <w:color w:val="000000"/>
-          <w:shd w:val="clear" w:color="auto" w:fill="FFFFFF"/>
-        </w:rPr>
-        <w:t> </w:t>
-      </w:r>
-      <w:r>
-        <w:rPr>
-          <w:rFonts w:eastAsia="Times New Roman"/>
-          <w:color w:val="000000"/>
-          <w:shd w:val="clear" w:color="auto" w:fill="FFFFFF"/>
-        </w:rPr>
-        <w:t>phone</w:t>
-      </w:r>
-      <w:r>
-        <w:rPr>
-          <w:rFonts w:eastAsia="Times New Roman"/>
-          <w:color w:val="000000"/>
-          <w:shd w:val="clear" w:color="auto" w:fill="FFFFFF"/>
-        </w:rPr>
-        <w:t xml:space="preserve"> text box must contain – the current user </w:t>
-      </w:r>
-      <w:r>
-        <w:rPr>
-          <w:rFonts w:eastAsia="Times New Roman"/>
-          <w:color w:val="000000"/>
-          <w:shd w:val="clear" w:color="auto" w:fill="FFFFFF"/>
-        </w:rPr>
-        <w:t>phone</w:t>
-      </w:r>
-    </w:p>
-    <w:p>
-      <w:pPr>
-        <w:spacing w:after="160"/>
-        <w:rPr>
-          <w:rFonts w:eastAsia="Times New Roman"/>
-          <w:color w:val="000000"/>
-          <w:shd w:val="clear" w:color="auto" w:fill="FFFFFF"/>
-        </w:rPr>
-      </w:pPr>
-      <w:r>
-        <w:rPr>
-          <w:rFonts w:eastAsia="Times New Roman"/>
-          <w:b/>
-          <w:bCs/>
-          <w:color w:val="000000"/>
-          <w:shd w:val="clear" w:color="auto" w:fill="FFFFFF"/>
-        </w:rPr>
-        <w:t>T</w:t>
-      </w:r>
-      <w:r>
-        <w:rPr>
-          <w:rFonts w:eastAsia="Times New Roman"/>
-          <w:b/>
-          <w:bCs/>
-          <w:color w:val="000000"/>
-          <w:shd w:val="clear" w:color="auto" w:fill="FFFFFF"/>
-        </w:rPr>
-        <w:t>100</w:t>
-      </w:r>
-      <w:r>
-        <w:rPr>
-          <w:rFonts w:eastAsia="Times New Roman"/>
-          <w:color w:val="000000"/>
-          <w:shd w:val="clear" w:color="auto" w:fill="FFFFFF"/>
-        </w:rPr>
-        <w:t xml:space="preserve"> </w:t>
-      </w:r>
-      <w:r>
-        <w:rPr>
-          <w:rFonts w:eastAsia="Times New Roman"/>
-          <w:color w:val="000000"/>
-          <w:shd w:val="clear" w:color="auto" w:fill="FFFFFF"/>
-        </w:rPr>
-        <w:t>phone</w:t>
-      </w:r>
-      <w:r>
-        <w:rPr>
-          <w:rFonts w:eastAsia="Times New Roman"/>
-          <w:color w:val="000000"/>
-          <w:shd w:val="clear" w:color="auto" w:fill="FFFFFF"/>
-        </w:rPr>
-        <w:t xml:space="preserve"> text box must be dimmed </w:t>
-      </w:r>
-    </w:p>
-    <w:p>
-      <w:pPr>
-        <w:spacing w:after="160"/>
-        <w:rPr>
-          <w:rFonts w:eastAsia="Times New Roman"/>
-          <w:color w:val="000000"/>
-          <w:shd w:val="clear" w:color="auto" w:fill="FFFFFF"/>
-        </w:rPr>
-      </w:pPr>
-      <w:r>
-        <w:rPr>
-          <w:rFonts w:eastAsia="Times New Roman"/>
-          <w:b/>
-          <w:bCs/>
-          <w:color w:val="000000"/>
-          <w:shd w:val="clear" w:color="auto" w:fill="FFFFFF"/>
-        </w:rPr>
-        <w:t>T</w:t>
-      </w:r>
-      <w:r>
-        <w:rPr>
-          <w:rFonts w:eastAsia="Times New Roman"/>
-          <w:b/>
-          <w:bCs/>
-          <w:color w:val="000000"/>
-          <w:shd w:val="clear" w:color="auto" w:fill="FFFFFF"/>
-        </w:rPr>
         <w:t>101</w:t>
-      </w:r>
-      <w:r>
-        <w:rPr>
-          <w:rFonts w:eastAsia="Times New Roman"/>
-          <w:color w:val="000000"/>
-          <w:shd w:val="clear" w:color="auto" w:fill="FFFFFF"/>
-        </w:rPr>
-        <w:t> </w:t>
-      </w:r>
-      <w:r>
-        <w:rPr>
-          <w:rFonts w:eastAsia="Times New Roman"/>
-          <w:color w:val="000000"/>
-          <w:shd w:val="clear" w:color="auto" w:fill="FFFFFF"/>
-        </w:rPr>
-        <w:t xml:space="preserve">Edit </w:t>
-      </w:r>
-      <w:r>
-        <w:rPr>
-          <w:rFonts w:eastAsia="Times New Roman"/>
-          <w:color w:val="000000"/>
-          <w:shd w:val="clear" w:color="auto" w:fill="FFFFFF"/>
-        </w:rPr>
-        <w:t>phone</w:t>
-      </w:r>
-      <w:r>
-        <w:rPr>
-          <w:rFonts w:eastAsia="Times New Roman"/>
-          <w:color w:val="000000"/>
-          <w:shd w:val="clear" w:color="auto" w:fill="FFFFFF"/>
-        </w:rPr>
-        <w:t xml:space="preserve"> button must be clickable</w:t>
-      </w:r>
-    </w:p>
-    <w:p>
-      <w:pPr>
-        <w:spacing w:after="160"/>
-        <w:rPr>
-          <w:rFonts w:eastAsia="Times New Roman"/>
-          <w:color w:val="000000"/>
-          <w:shd w:val="clear" w:color="auto" w:fill="FFFFFF"/>
-        </w:rPr>
-      </w:pPr>
-      <w:r>
-        <w:rPr>
-          <w:rFonts w:eastAsia="Times New Roman"/>
-          <w:b/>
-          <w:bCs/>
-          <w:color w:val="000000"/>
-          <w:shd w:val="clear" w:color="auto" w:fill="FFFFFF"/>
-        </w:rPr>
-        <w:t>T</w:t>
-      </w:r>
-      <w:r>
-        <w:rPr>
-          <w:rFonts w:eastAsia="Times New Roman"/>
-          <w:b/>
-          <w:bCs/>
-          <w:color w:val="000000"/>
-          <w:shd w:val="clear" w:color="auto" w:fill="FFFFFF"/>
-        </w:rPr>
-        <w:t>102</w:t>
-      </w:r>
-      <w:r>
-        <w:rPr>
-          <w:rFonts w:eastAsia="Times New Roman"/>
-          <w:color w:val="000000"/>
-          <w:shd w:val="clear" w:color="auto" w:fill="FFFFFF"/>
-        </w:rPr>
-        <w:t xml:space="preserve"> </w:t>
-      </w:r>
-      <w:r>
-        <w:rPr>
-          <w:rFonts w:eastAsia="Times New Roman"/>
-          <w:color w:val="000000"/>
-          <w:shd w:val="clear" w:color="auto" w:fill="FFFFFF"/>
-        </w:rPr>
-        <w:t>phone</w:t>
-      </w:r>
-      <w:r>
-        <w:rPr>
-          <w:rFonts w:eastAsia="Times New Roman"/>
-          <w:color w:val="000000"/>
-          <w:shd w:val="clear" w:color="auto" w:fill="FFFFFF"/>
-        </w:rPr>
-        <w:t xml:space="preserve"> text box will be changed to be enabled when user click on Edit </w:t>
-      </w:r>
-      <w:r>
-        <w:rPr>
-          <w:rFonts w:eastAsia="Times New Roman"/>
-          <w:color w:val="000000"/>
-          <w:shd w:val="clear" w:color="auto" w:fill="FFFFFF"/>
-        </w:rPr>
-        <w:t>phone</w:t>
-      </w:r>
-      <w:r>
-        <w:rPr>
-          <w:rFonts w:eastAsia="Times New Roman"/>
-          <w:color w:val="000000"/>
-          <w:shd w:val="clear" w:color="auto" w:fill="FFFFFF"/>
-        </w:rPr>
-        <w:t xml:space="preserve"> button </w:t>
-      </w:r>
-    </w:p>
-    <w:p>
-      <w:pPr>
-        <w:spacing w:after="160"/>
-        <w:rPr>
-          <w:rFonts w:eastAsia="Times New Roman"/>
-          <w:color w:val="000000"/>
-          <w:shd w:val="clear" w:color="auto" w:fill="FFFFFF"/>
-        </w:rPr>
-      </w:pPr>
-      <w:r>
-        <w:rPr>
-          <w:rFonts w:eastAsia="Times New Roman"/>
-          <w:b/>
-          <w:bCs/>
-          <w:color w:val="000000"/>
-          <w:shd w:val="clear" w:color="auto" w:fill="FFFFFF"/>
-        </w:rPr>
-        <w:t>T</w:t>
-      </w:r>
-      <w:r>
-        <w:rPr>
-          <w:rFonts w:eastAsia="Times New Roman"/>
-          <w:b/>
-          <w:bCs/>
-          <w:color w:val="000000"/>
-          <w:shd w:val="clear" w:color="auto" w:fill="FFFFFF"/>
-        </w:rPr>
-        <w:t>103</w:t>
       </w:r>
       <w:r>
         <w:rPr>
@@ -11263,6 +10908,7 @@
                 <w:sz w:val="20"/>
                 <w:szCs w:val="20"/>
               </w:rPr>
+              <w:lastRenderedPageBreak/>
               <w:t>SRS-A-02</w:t>
             </w:r>
           </w:p>
@@ -11401,7 +11047,6 @@
                 <w:sz w:val="20"/>
                 <w:szCs w:val="20"/>
               </w:rPr>
-              <w:lastRenderedPageBreak/>
               <w:t>SRS-A-03</w:t>
             </w:r>
           </w:p>
@@ -12183,7 +11828,7 @@
         <w:rPr>
           <w:b/>
         </w:rPr>
-        <w:t>04</w:t>
+        <w:t>02</w:t>
       </w:r>
       <w:r>
         <w:rPr>
@@ -12206,6 +11851,52 @@
         <w:rPr>
           <w:b/>
         </w:rPr>
+        <w:t>T103</w:t>
+      </w:r>
+      <w:r>
+        <w:rPr>
+          <w:b/>
+        </w:rPr>
+        <w:t xml:space="preserve"> </w:t>
+      </w:r>
+      <w:r>
+        <w:rPr>
+          <w:b/>
+        </w:rPr>
+        <w:t xml:space="preserve">   </w:t>
+      </w:r>
+      <w:r>
+        <w:t>Restaurant Name – Field must not accept special characters</w:t>
+      </w:r>
+    </w:p>
+    <w:p>
+      <w:r>
+        <w:rPr>
+          <w:b/>
+        </w:rPr>
+        <w:t>T104</w:t>
+      </w:r>
+      <w:r>
+        <w:rPr>
+          <w:b/>
+        </w:rPr>
+        <w:t xml:space="preserve"> </w:t>
+      </w:r>
+      <w:r>
+        <w:rPr>
+          <w:b/>
+        </w:rPr>
+        <w:t xml:space="preserve">   </w:t>
+      </w:r>
+      <w:r>
+        <w:t>Restaurant Name – Field must not accept Numbers</w:t>
+      </w:r>
+    </w:p>
+    <w:p>
+      <w:r>
+        <w:rPr>
+          <w:b/>
+        </w:rPr>
         <w:t>T105</w:t>
       </w:r>
       <w:r>
@@ -12221,7 +11912,7 @@
         <w:t xml:space="preserve">   </w:t>
       </w:r>
       <w:r>
-        <w:t>Restaurant Name – Field must not accept special characters</w:t>
+        <w:t>Upload Logo – “choose file” button must be clickable</w:t>
       </w:r>
     </w:p>
     <w:p>
@@ -12244,7 +11935,16 @@
         <w:t xml:space="preserve">   </w:t>
       </w:r>
       <w:r>
-        <w:t>Restaurant Name – Field must not accept Numbers</w:t>
+        <w:t xml:space="preserve">Upload Logo – </w:t>
+      </w:r>
+      <w:r>
+        <w:t>F</w:t>
+      </w:r>
+      <w:r>
+        <w:t>ield must accept “jpg”,”png”,”jpeg” image formats only</w:t>
+      </w:r>
+      <w:r>
+        <w:t xml:space="preserve"> </w:t>
       </w:r>
     </w:p>
     <w:p>
@@ -12267,7 +11967,7 @@
         <w:t xml:space="preserve">   </w:t>
       </w:r>
       <w:r>
-        <w:t>Upload Logo – “choose file” button must be clickable</w:t>
+        <w:t>Upload Logo – (validation massage: please choose acceptable file” jpg, png, jpeg”)</w:t>
       </w:r>
     </w:p>
     <w:p>
@@ -12290,68 +11990,7 @@
         <w:t xml:space="preserve">   </w:t>
       </w:r>
       <w:r>
-        <w:t xml:space="preserve">Upload Logo – </w:t>
-      </w:r>
-      <w:r>
-        <w:t>F</w:t>
-      </w:r>
-      <w:r>
-        <w:t>ield must accept “jpg”,”png”,”jpeg” image formats only</w:t>
-      </w:r>
-      <w:r>
-        <w:t xml:space="preserve"> </w:t>
-      </w:r>
-    </w:p>
-    <w:p>
-      <w:r>
-        <w:rPr>
-          <w:b/>
-        </w:rPr>
-        <w:t>T109</w:t>
-      </w:r>
-      <w:r>
-        <w:rPr>
-          <w:b/>
-        </w:rPr>
-        <w:t xml:space="preserve"> </w:t>
-      </w:r>
-      <w:r>
-        <w:rPr>
-          <w:b/>
-        </w:rPr>
-        <w:t xml:space="preserve">   </w:t>
-      </w:r>
-      <w:r>
-        <w:t>Upload Logo –</w:t>
-      </w:r>
-      <w:r>
-        <w:t xml:space="preserve"> (validation massage: please choose acceptable file” jpg, png, jpeg”)</w:t>
-      </w:r>
-    </w:p>
-    <w:p>
-      <w:r>
-        <w:rPr>
-          <w:b/>
-        </w:rPr>
-        <w:t>T110</w:t>
-      </w:r>
-      <w:r>
-        <w:rPr>
-          <w:b/>
-        </w:rPr>
-        <w:t xml:space="preserve"> </w:t>
-      </w:r>
-      <w:r>
-        <w:rPr>
-          <w:b/>
-        </w:rPr>
-        <w:t xml:space="preserve">   </w:t>
-      </w:r>
-      <w:r>
-        <w:t xml:space="preserve">Add button </w:t>
-      </w:r>
-      <w:r>
-        <w:t xml:space="preserve">– </w:t>
+        <w:t xml:space="preserve">Add button – </w:t>
       </w:r>
       <w:r>
         <w:t>M</w:t>
@@ -12391,7 +12030,7 @@
           <w:szCs w:val="24"/>
           <w:u w:val="single"/>
         </w:rPr>
-        <w:t>A</w:t>
+        <w:t>A-02</w:t>
       </w:r>
       <w:r>
         <w:rPr>
@@ -12400,7 +12039,7 @@
           <w:szCs w:val="24"/>
           <w:u w:val="single"/>
         </w:rPr>
-        <w:t>-02</w:t>
+        <w:t xml:space="preserve"> (</w:t>
       </w:r>
       <w:r>
         <w:rPr>
@@ -12409,7 +12048,7 @@
           <w:szCs w:val="24"/>
           <w:u w:val="single"/>
         </w:rPr>
-        <w:t xml:space="preserve"> (</w:t>
+        <w:t>Add Menu Item</w:t>
       </w:r>
       <w:r>
         <w:rPr>
@@ -12418,17 +12057,364 @@
           <w:szCs w:val="24"/>
           <w:u w:val="single"/>
         </w:rPr>
-        <w:t xml:space="preserve">Add </w:t>
-      </w:r>
-      <w:r>
+        <w:t xml:space="preserve"> page)</w:t>
+      </w:r>
+    </w:p>
+    <w:p>
+      <w:r>
+        <w:rPr>
+          <w:b/>
+        </w:rPr>
+        <w:t>T1</w:t>
+      </w:r>
+      <w:r>
+        <w:rPr>
+          <w:b/>
+        </w:rPr>
+        <w:t>09</w:t>
+      </w:r>
+      <w:r>
+        <w:rPr>
+          <w:b/>
+        </w:rPr>
+        <w:t xml:space="preserve"> </w:t>
+      </w:r>
+      <w:r>
+        <w:rPr>
+          <w:b/>
+        </w:rPr>
+        <w:t xml:space="preserve">   </w:t>
+      </w:r>
+      <w:r>
+        <w:t>Select a restaurant – Drop down list must shows</w:t>
+      </w:r>
+      <w:r>
+        <w:t xml:space="preserve"> list of</w:t>
+      </w:r>
+      <w:r>
+        <w:t xml:space="preserve"> the restaurants</w:t>
+      </w:r>
+    </w:p>
+    <w:p>
+      <w:r>
+        <w:rPr>
+          <w:b/>
+        </w:rPr>
+        <w:t>T1</w:t>
+      </w:r>
+      <w:r>
+        <w:rPr>
+          <w:b/>
+        </w:rPr>
+        <w:t>10</w:t>
+      </w:r>
+      <w:r>
+        <w:rPr>
+          <w:b/>
+        </w:rPr>
+        <w:t xml:space="preserve"> </w:t>
+      </w:r>
+      <w:r>
+        <w:rPr>
+          <w:b/>
+        </w:rPr>
+        <w:t xml:space="preserve">   </w:t>
+      </w:r>
+      <w:r>
+        <w:t>Select a restaurant – must not be blank</w:t>
+      </w:r>
+    </w:p>
+    <w:p>
+      <w:r>
+        <w:rPr>
+          <w:b/>
+        </w:rPr>
+        <w:t>T1</w:t>
+      </w:r>
+      <w:r>
+        <w:rPr>
+          <w:b/>
+        </w:rPr>
+        <w:t>11</w:t>
+      </w:r>
+      <w:r>
+        <w:rPr>
+          <w:b/>
+        </w:rPr>
+        <w:t xml:space="preserve"> </w:t>
+      </w:r>
+      <w:r>
+        <w:rPr>
+          <w:b/>
+        </w:rPr>
+        <w:t xml:space="preserve">   </w:t>
+      </w:r>
+      <w:r>
+        <w:t>Item name –</w:t>
+      </w:r>
+      <w:r>
+        <w:t xml:space="preserve"> </w:t>
+      </w:r>
+      <w:r>
+        <w:t>Field must not be blank</w:t>
+      </w:r>
+    </w:p>
+    <w:p>
+      <w:r>
+        <w:rPr>
+          <w:b/>
+        </w:rPr>
+        <w:t>T1</w:t>
+      </w:r>
+      <w:r>
+        <w:rPr>
+          <w:b/>
+        </w:rPr>
+        <w:t>12</w:t>
+      </w:r>
+      <w:r>
+        <w:rPr>
+          <w:b/>
+        </w:rPr>
+        <w:t xml:space="preserve"> </w:t>
+      </w:r>
+      <w:r>
+        <w:rPr>
+          <w:b/>
+        </w:rPr>
+        <w:t xml:space="preserve">   </w:t>
+      </w:r>
+      <w:r>
+        <w:t>Item name – Field must not accept special characters</w:t>
+      </w:r>
+    </w:p>
+    <w:p>
+      <w:r>
+        <w:rPr>
+          <w:b/>
+        </w:rPr>
+        <w:t>T1</w:t>
+      </w:r>
+      <w:r>
+        <w:rPr>
+          <w:b/>
+        </w:rPr>
+        <w:t>13</w:t>
+      </w:r>
+      <w:r>
+        <w:rPr>
+          <w:b/>
+        </w:rPr>
+        <w:t xml:space="preserve"> </w:t>
+      </w:r>
+      <w:r>
+        <w:rPr>
+          <w:b/>
+        </w:rPr>
+        <w:t xml:space="preserve">   </w:t>
+      </w:r>
+      <w:r>
+        <w:t>Item name – Field must not accept Numbers</w:t>
+      </w:r>
+    </w:p>
+    <w:p>
+      <w:r>
+        <w:rPr>
+          <w:b/>
+        </w:rPr>
+        <w:t>T1</w:t>
+      </w:r>
+      <w:r>
+        <w:rPr>
+          <w:b/>
+        </w:rPr>
+        <w:t>14</w:t>
+      </w:r>
+      <w:r>
+        <w:rPr>
+          <w:b/>
+        </w:rPr>
+        <w:t xml:space="preserve"> </w:t>
+      </w:r>
+      <w:r>
+        <w:rPr>
+          <w:b/>
+        </w:rPr>
+        <w:t xml:space="preserve">   </w:t>
+      </w:r>
+      <w:r>
+        <w:t xml:space="preserve">Item </w:t>
+      </w:r>
+      <w:r>
+        <w:t>photo</w:t>
+      </w:r>
+      <w:r>
+        <w:t xml:space="preserve"> –</w:t>
+      </w:r>
+      <w:r>
+        <w:t xml:space="preserve"> </w:t>
+      </w:r>
+      <w:r>
+        <w:t>Field must accept “jpg”,”png”,”jpeg” image formats only</w:t>
+      </w:r>
+    </w:p>
+    <w:p>
+      <w:r>
+        <w:rPr>
+          <w:b/>
+        </w:rPr>
+        <w:t>T1</w:t>
+      </w:r>
+      <w:r>
+        <w:rPr>
+          <w:b/>
+        </w:rPr>
+        <w:t>15</w:t>
+      </w:r>
+      <w:r>
+        <w:rPr>
+          <w:b/>
+        </w:rPr>
+        <w:t xml:space="preserve"> </w:t>
+      </w:r>
+      <w:r>
+        <w:rPr>
+          <w:b/>
+        </w:rPr>
+        <w:t xml:space="preserve">   </w:t>
+      </w:r>
+      <w:r>
+        <w:t>Item photo – (validation massage: please choose acceptable file” jpg, png, jpeg”)</w:t>
+      </w:r>
+    </w:p>
+    <w:p>
+      <w:r>
+        <w:rPr>
+          <w:b/>
+        </w:rPr>
+        <w:t>T1</w:t>
+      </w:r>
+      <w:r>
+        <w:rPr>
+          <w:b/>
+        </w:rPr>
+        <w:t>16</w:t>
+      </w:r>
+      <w:r>
+        <w:rPr>
+          <w:b/>
+        </w:rPr>
+        <w:t xml:space="preserve"> </w:t>
+      </w:r>
+      <w:r>
+        <w:rPr>
+          <w:b/>
+        </w:rPr>
+        <w:t xml:space="preserve">   </w:t>
+      </w:r>
+      <w:r>
+        <w:t>Item price –</w:t>
+      </w:r>
+      <w:r>
+        <w:t xml:space="preserve"> </w:t>
+      </w:r>
+      <w:r>
+        <w:t>Field must not be blank</w:t>
+      </w:r>
+    </w:p>
+    <w:p>
+      <w:r>
+        <w:rPr>
+          <w:b/>
+        </w:rPr>
+        <w:t>T1</w:t>
+      </w:r>
+      <w:r>
+        <w:rPr>
+          <w:b/>
+        </w:rPr>
+        <w:t>17</w:t>
+      </w:r>
+      <w:r>
+        <w:rPr>
+          <w:b/>
+        </w:rPr>
+        <w:t xml:space="preserve"> </w:t>
+      </w:r>
+      <w:r>
+        <w:rPr>
+          <w:b/>
+        </w:rPr>
+        <w:t xml:space="preserve">   </w:t>
+      </w:r>
+      <w:r>
+        <w:t>Item price – Field must not accept special characters</w:t>
+      </w:r>
+    </w:p>
+    <w:p>
+      <w:r>
+        <w:rPr>
+          <w:b/>
+        </w:rPr>
+        <w:t>T1</w:t>
+      </w:r>
+      <w:r>
+        <w:rPr>
+          <w:b/>
+        </w:rPr>
+        <w:t>18</w:t>
+      </w:r>
+      <w:r>
+        <w:rPr>
+          <w:b/>
+        </w:rPr>
+        <w:t xml:space="preserve"> </w:t>
+      </w:r>
+      <w:r>
+        <w:rPr>
+          <w:b/>
+        </w:rPr>
+        <w:t xml:space="preserve">   </w:t>
+      </w:r>
+      <w:r>
+        <w:t>Item price – Field must accept Numbers only</w:t>
+      </w:r>
+    </w:p>
+    <w:p>
+      <w:r>
+        <w:rPr>
+          <w:b/>
+        </w:rPr>
+        <w:t>T119</w:t>
+      </w:r>
+      <w:r>
+        <w:rPr>
+          <w:b/>
+        </w:rPr>
+        <w:t xml:space="preserve"> </w:t>
+      </w:r>
+      <w:r>
+        <w:rPr>
+          <w:b/>
+        </w:rPr>
+        <w:t xml:space="preserve">   </w:t>
+      </w:r>
+      <w:r>
+        <w:t>Add item button – Must be clickable</w:t>
+      </w:r>
+    </w:p>
+    <w:p/>
+    <w:p/>
+    <w:p>
+      <w:pPr>
+        <w:spacing w:after="160"/>
         <w:rPr>
           <w:b/>
           <w:sz w:val="24"/>
           <w:szCs w:val="24"/>
           <w:u w:val="single"/>
         </w:rPr>
-        <w:t>Menu Item</w:t>
-      </w:r>
+      </w:pPr>
       <w:r>
         <w:rPr>
           <w:b/>
@@ -12436,413 +12422,18 @@
           <w:szCs w:val="24"/>
           <w:u w:val="single"/>
         </w:rPr>
-        <w:t xml:space="preserve"> page)</w:t>
-      </w:r>
-    </w:p>
-    <w:p>
-      <w:r>
-        <w:rPr>
-          <w:b/>
-        </w:rPr>
-        <w:t>T1</w:t>
-      </w:r>
-      <w:r>
-        <w:rPr>
-          <w:b/>
-        </w:rPr>
-        <w:t>11</w:t>
-      </w:r>
-      <w:r>
-        <w:rPr>
-          <w:b/>
-        </w:rPr>
-        <w:t xml:space="preserve"> </w:t>
-      </w:r>
-      <w:r>
-        <w:rPr>
-          <w:b/>
-        </w:rPr>
-        <w:t xml:space="preserve">   </w:t>
-      </w:r>
-      <w:r>
-        <w:t>Select a restaurant</w:t>
-      </w:r>
-      <w:r>
-        <w:t xml:space="preserve"> – </w:t>
-      </w:r>
-      <w:r>
-        <w:t>Drop down list must shows</w:t>
-      </w:r>
-      <w:r>
-        <w:t xml:space="preserve"> list of</w:t>
-      </w:r>
-      <w:r>
-        <w:t xml:space="preserve"> the restaurants</w:t>
-      </w:r>
-    </w:p>
-    <w:p>
-      <w:r>
-        <w:rPr>
-          <w:b/>
-        </w:rPr>
-        <w:t>T1</w:t>
-      </w:r>
-      <w:r>
-        <w:rPr>
-          <w:b/>
-        </w:rPr>
-        <w:t>12</w:t>
-      </w:r>
-      <w:r>
-        <w:rPr>
-          <w:b/>
-        </w:rPr>
-        <w:t xml:space="preserve"> </w:t>
-      </w:r>
-      <w:r>
-        <w:rPr>
-          <w:b/>
-        </w:rPr>
-        <w:t xml:space="preserve">   </w:t>
-      </w:r>
-      <w:r>
-        <w:t>Select a restaurant – must not be blank</w:t>
-      </w:r>
-    </w:p>
-    <w:p>
-      <w:r>
-        <w:rPr>
-          <w:b/>
-        </w:rPr>
-        <w:t>T1</w:t>
-      </w:r>
-      <w:r>
-        <w:rPr>
-          <w:b/>
-        </w:rPr>
-        <w:t>13</w:t>
-      </w:r>
-      <w:r>
-        <w:rPr>
-          <w:b/>
-        </w:rPr>
-        <w:t xml:space="preserve"> </w:t>
-      </w:r>
-      <w:r>
-        <w:rPr>
-          <w:b/>
-        </w:rPr>
-        <w:t xml:space="preserve">   </w:t>
-      </w:r>
-      <w:r>
-        <w:t xml:space="preserve">Item name </w:t>
-      </w:r>
-      <w:r>
-        <w:t>–</w:t>
-      </w:r>
-      <w:r>
-        <w:t xml:space="preserve"> </w:t>
-      </w:r>
-      <w:r>
-        <w:t>Field must not be blank</w:t>
-      </w:r>
-    </w:p>
-    <w:p>
-      <w:r>
-        <w:rPr>
-          <w:b/>
-        </w:rPr>
-        <w:t>T1</w:t>
-      </w:r>
-      <w:r>
-        <w:rPr>
-          <w:b/>
-        </w:rPr>
-        <w:t>14</w:t>
-      </w:r>
-      <w:r>
-        <w:rPr>
-          <w:b/>
-        </w:rPr>
-        <w:t xml:space="preserve"> </w:t>
-      </w:r>
-      <w:r>
-        <w:rPr>
-          <w:b/>
-        </w:rPr>
-        <w:t xml:space="preserve">   </w:t>
-      </w:r>
-      <w:r>
-        <w:t>Item name – Field must not accept special characters</w:t>
-      </w:r>
-    </w:p>
-    <w:p>
-      <w:r>
-        <w:rPr>
-          <w:b/>
-        </w:rPr>
-        <w:t>T1</w:t>
-      </w:r>
-      <w:r>
-        <w:rPr>
-          <w:b/>
-        </w:rPr>
-        <w:t>15</w:t>
-      </w:r>
-      <w:r>
-        <w:rPr>
-          <w:b/>
-        </w:rPr>
-        <w:t xml:space="preserve"> </w:t>
-      </w:r>
-      <w:r>
-        <w:rPr>
-          <w:b/>
-        </w:rPr>
-        <w:t xml:space="preserve">   </w:t>
-      </w:r>
-      <w:r>
-        <w:t>Item name – Field must not accept Numbers</w:t>
-      </w:r>
-    </w:p>
-    <w:p>
-      <w:r>
-        <w:rPr>
-          <w:b/>
-        </w:rPr>
         <w:lastRenderedPageBreak/>
-        <w:t>T1</w:t>
-      </w:r>
-      <w:r>
-        <w:rPr>
-          <w:b/>
-        </w:rPr>
-        <w:t>16</w:t>
-      </w:r>
-      <w:r>
-        <w:rPr>
-          <w:b/>
-        </w:rPr>
-        <w:t xml:space="preserve"> </w:t>
-      </w:r>
-      <w:r>
-        <w:rPr>
-          <w:b/>
-        </w:rPr>
-        <w:t xml:space="preserve">   </w:t>
-      </w:r>
-      <w:r>
-        <w:t xml:space="preserve">Item </w:t>
-      </w:r>
-      <w:r>
-        <w:t>photo</w:t>
-      </w:r>
-      <w:r>
-        <w:t xml:space="preserve"> –</w:t>
-      </w:r>
-      <w:r>
-        <w:t xml:space="preserve"> </w:t>
-      </w:r>
-      <w:r>
-        <w:t>F</w:t>
-      </w:r>
-      <w:r>
-        <w:t>ield must accept “jpg”,”png”,”jpeg” image formats only</w:t>
-      </w:r>
-    </w:p>
-    <w:p>
-      <w:r>
-        <w:rPr>
-          <w:b/>
-        </w:rPr>
-        <w:t>T1</w:t>
-      </w:r>
-      <w:r>
-        <w:rPr>
-          <w:b/>
-        </w:rPr>
-        <w:t>17</w:t>
-      </w:r>
-      <w:r>
-        <w:rPr>
-          <w:b/>
-        </w:rPr>
-        <w:t xml:space="preserve"> </w:t>
-      </w:r>
-      <w:r>
-        <w:rPr>
-          <w:b/>
-        </w:rPr>
-        <w:t xml:space="preserve">   </w:t>
-      </w:r>
-      <w:r>
-        <w:t>Item photo</w:t>
-      </w:r>
-      <w:r>
-        <w:t xml:space="preserve"> –</w:t>
-      </w:r>
-      <w:r>
-        <w:t xml:space="preserve"> </w:t>
-      </w:r>
-      <w:r>
-        <w:t>(validation massage: please choose acceptable file” jpg, png, jpeg”)</w:t>
-      </w:r>
-    </w:p>
-    <w:p>
-      <w:r>
-        <w:rPr>
-          <w:b/>
-        </w:rPr>
-        <w:t>T1</w:t>
-      </w:r>
-      <w:r>
-        <w:rPr>
-          <w:b/>
-        </w:rPr>
-        <w:t>18</w:t>
-      </w:r>
-      <w:r>
-        <w:rPr>
-          <w:b/>
-        </w:rPr>
-        <w:t xml:space="preserve"> </w:t>
-      </w:r>
-      <w:r>
-        <w:rPr>
-          <w:b/>
-        </w:rPr>
-        <w:t xml:space="preserve">   </w:t>
-      </w:r>
-      <w:r>
-        <w:t xml:space="preserve">Item </w:t>
-      </w:r>
-      <w:r>
-        <w:t>price</w:t>
-      </w:r>
-      <w:r>
-        <w:t xml:space="preserve"> –</w:t>
-      </w:r>
-      <w:r>
-        <w:t xml:space="preserve"> </w:t>
-      </w:r>
-      <w:r>
-        <w:t>Field must not be blank</w:t>
-      </w:r>
-    </w:p>
-    <w:p>
-      <w:r>
-        <w:rPr>
-          <w:b/>
-        </w:rPr>
-        <w:t>T1</w:t>
-      </w:r>
-      <w:r>
-        <w:rPr>
-          <w:b/>
-        </w:rPr>
-        <w:t>19</w:t>
-      </w:r>
-      <w:r>
-        <w:rPr>
-          <w:b/>
-        </w:rPr>
-        <w:t xml:space="preserve"> </w:t>
-      </w:r>
-      <w:r>
-        <w:rPr>
-          <w:b/>
-        </w:rPr>
-        <w:t xml:space="preserve">   </w:t>
-      </w:r>
-      <w:r>
-        <w:t xml:space="preserve">Item </w:t>
-      </w:r>
-      <w:r>
-        <w:t>price – Field must not accept special characters</w:t>
-      </w:r>
-    </w:p>
-    <w:p>
-      <w:r>
-        <w:rPr>
-          <w:b/>
-        </w:rPr>
-        <w:t>T1</w:t>
-      </w:r>
-      <w:r>
-        <w:rPr>
-          <w:b/>
-        </w:rPr>
-        <w:t>20</w:t>
-      </w:r>
-      <w:r>
-        <w:rPr>
-          <w:b/>
-        </w:rPr>
-        <w:t xml:space="preserve"> </w:t>
-      </w:r>
-      <w:r>
-        <w:rPr>
-          <w:b/>
-        </w:rPr>
-        <w:t xml:space="preserve">   </w:t>
-      </w:r>
-      <w:r>
-        <w:t xml:space="preserve">Item </w:t>
-      </w:r>
-      <w:r>
-        <w:t xml:space="preserve">price – </w:t>
-      </w:r>
-      <w:r>
-        <w:t>Field must</w:t>
-      </w:r>
-      <w:r>
-        <w:t xml:space="preserve"> accept Numbers</w:t>
-      </w:r>
-      <w:r>
-        <w:t xml:space="preserve"> only</w:t>
-      </w:r>
-    </w:p>
-    <w:p>
-      <w:r>
-        <w:rPr>
-          <w:b/>
-        </w:rPr>
-        <w:t>T121</w:t>
-      </w:r>
-      <w:r>
-        <w:rPr>
-          <w:b/>
-        </w:rPr>
-        <w:t xml:space="preserve"> </w:t>
-      </w:r>
-      <w:r>
-        <w:rPr>
-          <w:b/>
-        </w:rPr>
-        <w:t xml:space="preserve">   </w:t>
-      </w:r>
-      <w:r>
-        <w:t xml:space="preserve">Add </w:t>
-      </w:r>
-      <w:r>
-        <w:t xml:space="preserve">item </w:t>
-      </w:r>
-      <w:r>
-        <w:t>button – Must be clickable</w:t>
-      </w:r>
-    </w:p>
-    <w:p/>
-    <w:p/>
-    <w:p>
-      <w:pPr>
-        <w:spacing w:after="160"/>
+        <w:t>SRS-</w:t>
+      </w:r>
+      <w:r>
         <w:rPr>
           <w:b/>
           <w:sz w:val="24"/>
           <w:szCs w:val="24"/>
           <w:u w:val="single"/>
         </w:rPr>
-      </w:pPr>
+        <w:t>A-03</w:t>
+      </w:r>
       <w:r>
         <w:rPr>
           <w:b/>
@@ -12850,7 +12441,7 @@
           <w:szCs w:val="24"/>
           <w:u w:val="single"/>
         </w:rPr>
-        <w:t>SRS-</w:t>
+        <w:t xml:space="preserve"> (</w:t>
       </w:r>
       <w:r>
         <w:rPr>
@@ -12859,7 +12450,7 @@
           <w:szCs w:val="24"/>
           <w:u w:val="single"/>
         </w:rPr>
-        <w:t>A-0</w:t>
+        <w:t>Delete Restaurant</w:t>
       </w:r>
       <w:r>
         <w:rPr>
@@ -12868,17 +12459,119 @@
           <w:szCs w:val="24"/>
           <w:u w:val="single"/>
         </w:rPr>
-        <w:t>3</w:t>
-      </w:r>
-      <w:r>
+        <w:t xml:space="preserve"> page)</w:t>
+      </w:r>
+    </w:p>
+    <w:p>
+      <w:r>
+        <w:rPr>
+          <w:b/>
+        </w:rPr>
+        <w:t>T120</w:t>
+      </w:r>
+      <w:r>
+        <w:rPr>
+          <w:b/>
+        </w:rPr>
+        <w:t xml:space="preserve"> </w:t>
+      </w:r>
+      <w:r>
+        <w:rPr>
+          <w:b/>
+        </w:rPr>
+        <w:t xml:space="preserve">   </w:t>
+      </w:r>
+      <w:r>
+        <w:t>Select Restaurant – Drop down list must shows the list of restaurants</w:t>
+      </w:r>
+    </w:p>
+    <w:p>
+      <w:pPr>
+        <w:rPr>
+          <w:b/>
+        </w:rPr>
+      </w:pPr>
+      <w:r>
+        <w:rPr>
+          <w:b/>
+        </w:rPr>
+        <w:t>T1</w:t>
+      </w:r>
+      <w:r>
+        <w:rPr>
+          <w:b/>
+        </w:rPr>
+        <w:t>21</w:t>
+      </w:r>
+      <w:r>
+        <w:rPr>
+          <w:b/>
+        </w:rPr>
+        <w:t xml:space="preserve"> </w:t>
+      </w:r>
+      <w:r>
+        <w:rPr>
+          <w:b/>
+        </w:rPr>
+        <w:t xml:space="preserve">   </w:t>
+      </w:r>
+      <w:r>
+        <w:t xml:space="preserve">Select Restaurant – </w:t>
+      </w:r>
+      <w:r>
+        <w:t xml:space="preserve">Field </w:t>
+      </w:r>
+      <w:r>
+        <w:t>must not be blank</w:t>
+      </w:r>
+      <w:r>
+        <w:rPr>
+          <w:b/>
+        </w:rPr>
+        <w:t xml:space="preserve"> </w:t>
+      </w:r>
+    </w:p>
+    <w:p>
+      <w:r>
+        <w:rPr>
+          <w:b/>
+        </w:rPr>
+        <w:t>T</w:t>
+      </w:r>
+      <w:r>
+        <w:rPr>
+          <w:b/>
+        </w:rPr>
+        <w:t>122</w:t>
+      </w:r>
+      <w:r>
+        <w:rPr>
+          <w:b/>
+        </w:rPr>
+        <w:t xml:space="preserve"> </w:t>
+      </w:r>
+      <w:r>
+        <w:rPr>
+          <w:b/>
+        </w:rPr>
+        <w:t xml:space="preserve">   </w:t>
+      </w:r>
+      <w:r>
+        <w:t>Delete button – Must be clickable</w:t>
+      </w:r>
+    </w:p>
+    <w:p/>
+    <w:p/>
+    <w:p>
+      <w:pPr>
+        <w:spacing w:after="160"/>
         <w:rPr>
           <w:b/>
           <w:sz w:val="24"/>
           <w:szCs w:val="24"/>
           <w:u w:val="single"/>
         </w:rPr>
-        <w:t xml:space="preserve"> (</w:t>
-      </w:r>
+      </w:pPr>
       <w:r>
         <w:rPr>
           <w:b/>
@@ -12886,7 +12579,7 @@
           <w:szCs w:val="24"/>
           <w:u w:val="single"/>
         </w:rPr>
-        <w:t xml:space="preserve">Delete </w:t>
+        <w:t>SRS-</w:t>
       </w:r>
       <w:r>
         <w:rPr>
@@ -12895,7 +12588,7 @@
           <w:szCs w:val="24"/>
           <w:u w:val="single"/>
         </w:rPr>
-        <w:t>Restaurant</w:t>
+        <w:t>A-04</w:t>
       </w:r>
       <w:r>
         <w:rPr>
@@ -12904,119 +12597,17 @@
           <w:szCs w:val="24"/>
           <w:u w:val="single"/>
         </w:rPr>
-        <w:t xml:space="preserve"> page)</w:t>
-      </w:r>
-    </w:p>
-    <w:p>
-      <w:r>
-        <w:rPr>
-          <w:b/>
-        </w:rPr>
-        <w:t>T122</w:t>
-      </w:r>
-      <w:r>
-        <w:rPr>
-          <w:b/>
-        </w:rPr>
-        <w:t xml:space="preserve"> </w:t>
-      </w:r>
-      <w:r>
-        <w:rPr>
-          <w:b/>
-        </w:rPr>
-        <w:t xml:space="preserve">   </w:t>
-      </w:r>
-      <w:r>
-        <w:t>S</w:t>
-      </w:r>
-      <w:r>
-        <w:t>elect R</w:t>
-      </w:r>
-      <w:r>
-        <w:t>estaurant – Drop down list must shows the list of restaurants</w:t>
-      </w:r>
-    </w:p>
-    <w:p>
-      <w:pPr>
-        <w:rPr>
-          <w:b/>
-        </w:rPr>
-      </w:pPr>
-      <w:r>
-        <w:rPr>
-          <w:b/>
-        </w:rPr>
-        <w:t>T1</w:t>
-      </w:r>
-      <w:r>
-        <w:rPr>
-          <w:b/>
-        </w:rPr>
-        <w:t>23</w:t>
-      </w:r>
-      <w:r>
-        <w:rPr>
-          <w:b/>
-        </w:rPr>
-        <w:t xml:space="preserve"> </w:t>
-      </w:r>
-      <w:r>
-        <w:rPr>
-          <w:b/>
-        </w:rPr>
-        <w:t xml:space="preserve">   </w:t>
-      </w:r>
-      <w:r>
-        <w:t xml:space="preserve">Select Restaurant – </w:t>
-      </w:r>
-      <w:r>
-        <w:t xml:space="preserve">Field </w:t>
-      </w:r>
-      <w:r>
-        <w:t>must not be blank</w:t>
-      </w:r>
-      <w:r>
-        <w:rPr>
-          <w:b/>
-        </w:rPr>
-        <w:t xml:space="preserve"> </w:t>
-      </w:r>
-    </w:p>
-    <w:p>
-      <w:r>
-        <w:rPr>
-          <w:b/>
-        </w:rPr>
-        <w:t>T124</w:t>
-      </w:r>
-      <w:r>
-        <w:rPr>
-          <w:b/>
-        </w:rPr>
-        <w:t xml:space="preserve"> </w:t>
-      </w:r>
-      <w:r>
-        <w:rPr>
-          <w:b/>
-        </w:rPr>
-        <w:t xml:space="preserve">   </w:t>
-      </w:r>
-      <w:r>
-        <w:t>Delete button – Must be clickable</w:t>
-      </w:r>
-    </w:p>
-    <w:p/>
-    <w:p/>
-    <w:p>
-      <w:pPr>
-        <w:spacing w:after="160"/>
+        <w:t xml:space="preserve"> (</w:t>
+      </w:r>
+      <w:r>
         <w:rPr>
           <w:b/>
           <w:sz w:val="24"/>
           <w:szCs w:val="24"/>
           <w:u w:val="single"/>
         </w:rPr>
-      </w:pPr>
+        <w:t>Delete Menu Item</w:t>
+      </w:r>
       <w:r>
         <w:rPr>
           <w:b/>
@@ -13024,17 +12615,165 @@
           <w:szCs w:val="24"/>
           <w:u w:val="single"/>
         </w:rPr>
-        <w:t>SRS-</w:t>
-      </w:r>
-      <w:r>
+        <w:t xml:space="preserve"> page)</w:t>
+      </w:r>
+    </w:p>
+    <w:p>
+      <w:r>
+        <w:rPr>
+          <w:b/>
+        </w:rPr>
+        <w:t>T1</w:t>
+      </w:r>
+      <w:r>
+        <w:rPr>
+          <w:b/>
+        </w:rPr>
+        <w:t>23</w:t>
+      </w:r>
+      <w:r>
+        <w:rPr>
+          <w:b/>
+        </w:rPr>
+        <w:t xml:space="preserve"> </w:t>
+      </w:r>
+      <w:r>
+        <w:rPr>
+          <w:b/>
+        </w:rPr>
+        <w:t xml:space="preserve">   </w:t>
+      </w:r>
+      <w:r>
+        <w:t>Restaurant Name – Drop down list must shows the list of restaurants</w:t>
+      </w:r>
+    </w:p>
+    <w:p>
+      <w:pPr>
+        <w:rPr>
+          <w:b/>
+        </w:rPr>
+      </w:pPr>
+      <w:r>
+        <w:rPr>
+          <w:b/>
+        </w:rPr>
+        <w:t>T1</w:t>
+      </w:r>
+      <w:r>
+        <w:rPr>
+          <w:b/>
+        </w:rPr>
+        <w:t>24</w:t>
+      </w:r>
+      <w:r>
+        <w:rPr>
+          <w:b/>
+        </w:rPr>
+        <w:t xml:space="preserve"> </w:t>
+      </w:r>
+      <w:r>
+        <w:rPr>
+          <w:b/>
+        </w:rPr>
+        <w:t xml:space="preserve">   </w:t>
+      </w:r>
+      <w:r>
+        <w:t xml:space="preserve">Restaurant Name – </w:t>
+      </w:r>
+      <w:r>
+        <w:t xml:space="preserve">Field </w:t>
+      </w:r>
+      <w:r>
+        <w:t>must not be blank</w:t>
+      </w:r>
+      <w:r>
+        <w:rPr>
+          <w:b/>
+        </w:rPr>
+        <w:t xml:space="preserve"> </w:t>
+      </w:r>
+    </w:p>
+    <w:p>
+      <w:r>
+        <w:rPr>
+          <w:b/>
+        </w:rPr>
+        <w:t>T125</w:t>
+      </w:r>
+      <w:r>
+        <w:rPr>
+          <w:b/>
+        </w:rPr>
+        <w:t xml:space="preserve"> </w:t>
+      </w:r>
+      <w:r>
+        <w:rPr>
+          <w:b/>
+        </w:rPr>
+        <w:t xml:space="preserve">   </w:t>
+      </w:r>
+      <w:r>
+        <w:t>Menu Item – Drop down list must shows the list of item of the selected restaurant</w:t>
+      </w:r>
+    </w:p>
+    <w:p>
+      <w:r>
+        <w:rPr>
+          <w:b/>
+        </w:rPr>
+        <w:t>T126</w:t>
+      </w:r>
+      <w:r>
+        <w:rPr>
+          <w:b/>
+        </w:rPr>
+        <w:t xml:space="preserve">   </w:t>
+      </w:r>
+      <w:r>
+        <w:t xml:space="preserve">Menu Item – </w:t>
+      </w:r>
+      <w:r>
+        <w:t xml:space="preserve">Field </w:t>
+      </w:r>
+      <w:r>
+        <w:t>must not be blank</w:t>
+      </w:r>
+    </w:p>
+    <w:p>
+      <w:r>
+        <w:rPr>
+          <w:b/>
+        </w:rPr>
+        <w:t>T127</w:t>
+      </w:r>
+      <w:r>
+        <w:rPr>
+          <w:b/>
+        </w:rPr>
+        <w:t xml:space="preserve"> </w:t>
+      </w:r>
+      <w:r>
+        <w:rPr>
+          <w:b/>
+        </w:rPr>
+        <w:t xml:space="preserve">   </w:t>
+      </w:r>
+      <w:r>
+        <w:t>Delete button – Must be clickable</w:t>
+      </w:r>
+    </w:p>
+    <w:p/>
+    <w:p/>
+    <w:p>
+      <w:pPr>
+        <w:spacing w:after="160"/>
         <w:rPr>
           <w:b/>
           <w:sz w:val="24"/>
           <w:szCs w:val="24"/>
           <w:u w:val="single"/>
         </w:rPr>
-        <w:t>A</w:t>
-      </w:r>
+      </w:pPr>
       <w:r>
         <w:rPr>
           <w:b/>
@@ -13042,7 +12781,7 @@
           <w:szCs w:val="24"/>
           <w:u w:val="single"/>
         </w:rPr>
-        <w:t>-04</w:t>
+        <w:t>SRS-</w:t>
       </w:r>
       <w:r>
         <w:rPr>
@@ -13051,7 +12790,7 @@
           <w:szCs w:val="24"/>
           <w:u w:val="single"/>
         </w:rPr>
-        <w:t xml:space="preserve"> (</w:t>
+        <w:t>A-0</w:t>
       </w:r>
       <w:r>
         <w:rPr>
@@ -13060,7 +12799,7 @@
           <w:szCs w:val="24"/>
           <w:u w:val="single"/>
         </w:rPr>
-        <w:t>Delete Menu Item</w:t>
+        <w:t>5</w:t>
       </w:r>
       <w:r>
         <w:rPr>
@@ -13069,201 +12808,17 @@
           <w:szCs w:val="24"/>
           <w:u w:val="single"/>
         </w:rPr>
-        <w:t xml:space="preserve"> page)</w:t>
-      </w:r>
-    </w:p>
-    <w:p>
-      <w:r>
-        <w:rPr>
-          <w:b/>
-        </w:rPr>
-        <w:t>T1</w:t>
-      </w:r>
-      <w:r>
-        <w:rPr>
-          <w:b/>
-        </w:rPr>
-        <w:t>25</w:t>
-      </w:r>
-      <w:r>
-        <w:rPr>
-          <w:b/>
-        </w:rPr>
-        <w:t xml:space="preserve"> </w:t>
-      </w:r>
-      <w:r>
-        <w:rPr>
-          <w:b/>
-        </w:rPr>
-        <w:t xml:space="preserve">   </w:t>
-      </w:r>
-      <w:r>
-        <w:t>R</w:t>
-      </w:r>
-      <w:r>
-        <w:t>estaurant</w:t>
-      </w:r>
-      <w:r>
-        <w:t xml:space="preserve"> Name –</w:t>
-      </w:r>
-      <w:r>
-        <w:t xml:space="preserve"> Drop down list must shows</w:t>
-      </w:r>
-      <w:r>
-        <w:t xml:space="preserve"> the</w:t>
-      </w:r>
-      <w:r>
-        <w:t xml:space="preserve"> </w:t>
-      </w:r>
-      <w:r>
-        <w:t>list of</w:t>
-      </w:r>
-      <w:r>
-        <w:t xml:space="preserve"> restaurants</w:t>
-      </w:r>
-    </w:p>
-    <w:p>
-      <w:pPr>
-        <w:rPr>
-          <w:b/>
-        </w:rPr>
-      </w:pPr>
-      <w:r>
-        <w:rPr>
-          <w:b/>
-        </w:rPr>
-        <w:t>T1</w:t>
-      </w:r>
-      <w:r>
-        <w:rPr>
-          <w:b/>
-        </w:rPr>
-        <w:t>26</w:t>
-      </w:r>
-      <w:r>
-        <w:rPr>
-          <w:b/>
-        </w:rPr>
-        <w:t xml:space="preserve"> </w:t>
-      </w:r>
-      <w:r>
-        <w:rPr>
-          <w:b/>
-        </w:rPr>
-        <w:t xml:space="preserve">   </w:t>
-      </w:r>
-      <w:r>
-        <w:t xml:space="preserve">Restaurant Name – </w:t>
-      </w:r>
-      <w:r>
-        <w:t xml:space="preserve">Field </w:t>
-      </w:r>
-      <w:r>
-        <w:t>must not be blank</w:t>
-      </w:r>
-      <w:r>
-        <w:rPr>
-          <w:b/>
-        </w:rPr>
-        <w:t xml:space="preserve"> </w:t>
-      </w:r>
-    </w:p>
-    <w:p>
-      <w:r>
-        <w:rPr>
-          <w:b/>
-        </w:rPr>
-        <w:t>T127</w:t>
-      </w:r>
-      <w:r>
-        <w:rPr>
-          <w:b/>
-        </w:rPr>
-        <w:t xml:space="preserve"> </w:t>
-      </w:r>
-      <w:r>
-        <w:rPr>
-          <w:b/>
-        </w:rPr>
-        <w:t xml:space="preserve">   </w:t>
-      </w:r>
-      <w:r>
-        <w:t>Menu Item</w:t>
-      </w:r>
-      <w:r>
-        <w:t xml:space="preserve"> – Drop down list must shows </w:t>
-      </w:r>
-      <w:r>
-        <w:t>the list of</w:t>
-      </w:r>
-      <w:r>
-        <w:t xml:space="preserve"> </w:t>
-      </w:r>
-      <w:r>
-        <w:t>item of the selected restaurant</w:t>
-      </w:r>
-    </w:p>
-    <w:p>
-      <w:r>
-        <w:rPr>
-          <w:b/>
-        </w:rPr>
-        <w:t>T128</w:t>
-      </w:r>
-      <w:r>
-        <w:rPr>
-          <w:b/>
-        </w:rPr>
-        <w:t xml:space="preserve">   </w:t>
-      </w:r>
-      <w:r>
-        <w:t xml:space="preserve">Menu Item – </w:t>
-      </w:r>
-      <w:r>
-        <w:t xml:space="preserve">Field </w:t>
-      </w:r>
-      <w:r>
-        <w:t>must not be blank</w:t>
-      </w:r>
-    </w:p>
-    <w:p>
-      <w:r>
-        <w:rPr>
-          <w:b/>
-        </w:rPr>
-        <w:t>T129</w:t>
-      </w:r>
-      <w:r>
-        <w:rPr>
-          <w:b/>
-        </w:rPr>
-        <w:t xml:space="preserve"> </w:t>
-      </w:r>
-      <w:r>
-        <w:rPr>
-          <w:b/>
-        </w:rPr>
-        <w:t xml:space="preserve">   </w:t>
-      </w:r>
-      <w:r>
-        <w:t>Delete</w:t>
-      </w:r>
-      <w:r>
-        <w:t xml:space="preserve"> button – Must be clickable</w:t>
-      </w:r>
-    </w:p>
-    <w:p/>
-    <w:p/>
-    <w:p>
-      <w:pPr>
-        <w:spacing w:after="160"/>
+        <w:t xml:space="preserve"> (</w:t>
+      </w:r>
+      <w:r>
         <w:rPr>
           <w:b/>
           <w:sz w:val="24"/>
           <w:szCs w:val="24"/>
           <w:u w:val="single"/>
         </w:rPr>
-      </w:pPr>
+        <w:t>Add Offer</w:t>
+      </w:r>
       <w:r>
         <w:rPr>
           <w:b/>
@@ -13271,17 +12826,271 @@
           <w:szCs w:val="24"/>
           <w:u w:val="single"/>
         </w:rPr>
-        <w:t>SRS-</w:t>
-      </w:r>
-      <w:r>
+        <w:t xml:space="preserve"> page)</w:t>
+      </w:r>
+    </w:p>
+    <w:p>
+      <w:r>
+        <w:rPr>
+          <w:b/>
+        </w:rPr>
+        <w:t>T1</w:t>
+      </w:r>
+      <w:r>
+        <w:rPr>
+          <w:b/>
+        </w:rPr>
+        <w:t>28</w:t>
+      </w:r>
+      <w:r>
+        <w:rPr>
+          <w:b/>
+        </w:rPr>
+        <w:t xml:space="preserve"> </w:t>
+      </w:r>
+      <w:r>
+        <w:rPr>
+          <w:b/>
+        </w:rPr>
+        <w:t xml:space="preserve">   </w:t>
+      </w:r>
+      <w:r>
+        <w:t>Restaurant</w:t>
+      </w:r>
+      <w:r>
+        <w:t xml:space="preserve"> </w:t>
+      </w:r>
+      <w:r>
+        <w:t>– Drop down list must shows the list of restaurants</w:t>
+      </w:r>
+    </w:p>
+    <w:p>
+      <w:pPr>
+        <w:rPr>
+          <w:b/>
+        </w:rPr>
+      </w:pPr>
+      <w:r>
+        <w:rPr>
+          <w:b/>
+        </w:rPr>
+        <w:t>T1</w:t>
+      </w:r>
+      <w:r>
+        <w:rPr>
+          <w:b/>
+        </w:rPr>
+        <w:t>29</w:t>
+      </w:r>
+      <w:r>
+        <w:rPr>
+          <w:b/>
+        </w:rPr>
+        <w:t xml:space="preserve"> </w:t>
+      </w:r>
+      <w:r>
+        <w:rPr>
+          <w:b/>
+        </w:rPr>
+        <w:t xml:space="preserve">   </w:t>
+      </w:r>
+      <w:r>
+        <w:t>Restaurant</w:t>
+      </w:r>
+      <w:r>
+        <w:t xml:space="preserve"> </w:t>
+      </w:r>
+      <w:r>
+        <w:t>–</w:t>
+      </w:r>
+      <w:r>
+        <w:t xml:space="preserve"> Field</w:t>
+      </w:r>
+      <w:r>
+        <w:t xml:space="preserve"> must not be blank</w:t>
+      </w:r>
+      <w:r>
+        <w:rPr>
+          <w:b/>
+        </w:rPr>
+        <w:t xml:space="preserve"> </w:t>
+      </w:r>
+    </w:p>
+    <w:p>
+      <w:r>
+        <w:rPr>
+          <w:b/>
+        </w:rPr>
+        <w:t>T130</w:t>
+      </w:r>
+      <w:r>
+        <w:rPr>
+          <w:b/>
+        </w:rPr>
+        <w:t xml:space="preserve">   </w:t>
+      </w:r>
+      <w:r>
+        <w:t xml:space="preserve">Offer Name – </w:t>
+      </w:r>
+      <w:r>
+        <w:t xml:space="preserve">Field must accept characters </w:t>
+      </w:r>
+    </w:p>
+    <w:p>
+      <w:r>
+        <w:rPr>
+          <w:b/>
+        </w:rPr>
+        <w:t>T131</w:t>
+      </w:r>
+      <w:r>
+        <w:rPr>
+          <w:b/>
+        </w:rPr>
+        <w:t xml:space="preserve"> </w:t>
+      </w:r>
+      <w:r>
+        <w:rPr>
+          <w:b/>
+        </w:rPr>
+        <w:t xml:space="preserve">   </w:t>
+      </w:r>
+      <w:r>
+        <w:t>Offer Name – Field must accept numbers</w:t>
+      </w:r>
+    </w:p>
+    <w:p>
+      <w:r>
+        <w:rPr>
+          <w:b/>
+        </w:rPr>
+        <w:t>T132</w:t>
+      </w:r>
+      <w:r>
+        <w:rPr>
+          <w:b/>
+        </w:rPr>
+        <w:t xml:space="preserve"> </w:t>
+      </w:r>
+      <w:r>
+        <w:rPr>
+          <w:b/>
+        </w:rPr>
+        <w:t xml:space="preserve">   </w:t>
+      </w:r>
+      <w:r>
+        <w:t xml:space="preserve">Offer Name – Field must not accept special characters </w:t>
+      </w:r>
+    </w:p>
+    <w:p>
+      <w:r>
+        <w:t xml:space="preserve"> </w:t>
+      </w:r>
+    </w:p>
+    <w:p/>
+    <w:p>
+      <w:r>
+        <w:rPr>
+          <w:b/>
+        </w:rPr>
+        <w:t>T133</w:t>
+      </w:r>
+      <w:r>
+        <w:rPr>
+          <w:b/>
+        </w:rPr>
+        <w:t xml:space="preserve"> </w:t>
+      </w:r>
+      <w:r>
+        <w:rPr>
+          <w:b/>
+        </w:rPr>
+        <w:t xml:space="preserve">   </w:t>
+      </w:r>
+      <w:r>
+        <w:t xml:space="preserve">Offer Description – Field must accept characters </w:t>
+      </w:r>
+    </w:p>
+    <w:p>
+      <w:r>
+        <w:rPr>
+          <w:b/>
+        </w:rPr>
+        <w:t>T134</w:t>
+      </w:r>
+      <w:r>
+        <w:rPr>
+          <w:b/>
+        </w:rPr>
+        <w:t xml:space="preserve"> </w:t>
+      </w:r>
+      <w:r>
+        <w:rPr>
+          <w:b/>
+        </w:rPr>
+        <w:t xml:space="preserve">   </w:t>
+      </w:r>
+      <w:r>
+        <w:t>Offer Description – Field must accept numbers</w:t>
+      </w:r>
+    </w:p>
+    <w:p>
+      <w:r>
+        <w:rPr>
+          <w:b/>
+        </w:rPr>
+        <w:t>T135</w:t>
+      </w:r>
+      <w:r>
+        <w:rPr>
+          <w:b/>
+        </w:rPr>
+        <w:t xml:space="preserve"> </w:t>
+      </w:r>
+      <w:r>
+        <w:rPr>
+          <w:b/>
+        </w:rPr>
+        <w:t xml:space="preserve">   </w:t>
+      </w:r>
+      <w:r>
+        <w:t xml:space="preserve">Offer Description – Field must not accept special characters </w:t>
+      </w:r>
+    </w:p>
+    <w:p>
+      <w:r>
+        <w:rPr>
+          <w:b/>
+        </w:rPr>
+        <w:t>T136</w:t>
+      </w:r>
+      <w:r>
+        <w:rPr>
+          <w:b/>
+        </w:rPr>
+        <w:t xml:space="preserve"> </w:t>
+      </w:r>
+      <w:r>
+        <w:rPr>
+          <w:b/>
+        </w:rPr>
+        <w:t xml:space="preserve">   </w:t>
+      </w:r>
+      <w:r>
+        <w:t>Add button – Must be clickable</w:t>
+      </w:r>
+    </w:p>
+    <w:p/>
+    <w:p>
+      <w:pPr>
+        <w:spacing w:after="160"/>
         <w:rPr>
           <w:b/>
           <w:sz w:val="24"/>
           <w:szCs w:val="24"/>
           <w:u w:val="single"/>
         </w:rPr>
-        <w:t>A-0</w:t>
-      </w:r>
+      </w:pPr>
       <w:r>
         <w:rPr>
           <w:b/>
@@ -13289,7 +13098,7 @@
           <w:szCs w:val="24"/>
           <w:u w:val="single"/>
         </w:rPr>
-        <w:t>5</w:t>
+        <w:t>SRS-</w:t>
       </w:r>
       <w:r>
         <w:rPr>
@@ -13298,7 +13107,7 @@
           <w:szCs w:val="24"/>
           <w:u w:val="single"/>
         </w:rPr>
-        <w:t xml:space="preserve"> (</w:t>
+        <w:t>A-06</w:t>
       </w:r>
       <w:r>
         <w:rPr>
@@ -13307,7 +13116,7 @@
           <w:szCs w:val="24"/>
           <w:u w:val="single"/>
         </w:rPr>
-        <w:t>Add Offer</w:t>
+        <w:t xml:space="preserve"> (</w:t>
       </w:r>
       <w:r>
         <w:rPr>
@@ -13316,323 +13125,151 @@
           <w:szCs w:val="24"/>
           <w:u w:val="single"/>
         </w:rPr>
-        <w:t xml:space="preserve"> page)</w:t>
-      </w:r>
-    </w:p>
-    <w:p>
-      <w:r>
-        <w:rPr>
-          <w:b/>
-        </w:rPr>
-        <w:t>T1</w:t>
-      </w:r>
-      <w:r>
-        <w:rPr>
-          <w:b/>
-        </w:rPr>
-        <w:t>30</w:t>
-      </w:r>
-      <w:r>
-        <w:rPr>
-          <w:b/>
-        </w:rPr>
-        <w:t xml:space="preserve"> </w:t>
-      </w:r>
-      <w:r>
-        <w:rPr>
-          <w:b/>
-        </w:rPr>
-        <w:t xml:space="preserve">   </w:t>
-      </w:r>
-      <w:r>
-        <w:t>Restaurant</w:t>
-      </w:r>
-      <w:r>
-        <w:t xml:space="preserve"> </w:t>
-      </w:r>
-      <w:r>
-        <w:t>– Drop down list must shows the list of restaurants</w:t>
-      </w:r>
-    </w:p>
-    <w:p>
-      <w:pPr>
-        <w:rPr>
-          <w:b/>
-        </w:rPr>
-      </w:pPr>
-      <w:r>
-        <w:rPr>
-          <w:b/>
-        </w:rPr>
-        <w:t>T1</w:t>
-      </w:r>
-      <w:r>
-        <w:rPr>
-          <w:b/>
-        </w:rPr>
-        <w:t>31</w:t>
-      </w:r>
-      <w:r>
-        <w:rPr>
-          <w:b/>
-        </w:rPr>
-        <w:t xml:space="preserve"> </w:t>
-      </w:r>
-      <w:r>
-        <w:rPr>
-          <w:b/>
-        </w:rPr>
-        <w:t xml:space="preserve">   </w:t>
-      </w:r>
-      <w:r>
-        <w:t>Restaurant</w:t>
-      </w:r>
-      <w:r>
-        <w:t xml:space="preserve"> </w:t>
-      </w:r>
-      <w:r>
-        <w:t>–</w:t>
-      </w:r>
-      <w:r>
-        <w:t xml:space="preserve"> </w:t>
-      </w:r>
-      <w:r>
-        <w:t>Field</w:t>
-      </w:r>
-      <w:r>
-        <w:t xml:space="preserve"> must not be blank</w:t>
-      </w:r>
-      <w:r>
-        <w:rPr>
-          <w:b/>
-        </w:rPr>
-        <w:t xml:space="preserve"> </w:t>
-      </w:r>
-    </w:p>
-    <w:p>
-      <w:r>
-        <w:rPr>
-          <w:b/>
-        </w:rPr>
-        <w:t>T132</w:t>
-      </w:r>
-      <w:r>
-        <w:rPr>
-          <w:b/>
-        </w:rPr>
-        <w:t xml:space="preserve">   </w:t>
-      </w:r>
-      <w:r>
-        <w:t>Offer Name</w:t>
-      </w:r>
-      <w:r>
-        <w:t xml:space="preserve"> – </w:t>
-      </w:r>
-      <w:r>
-        <w:t xml:space="preserve">Field must accept characters </w:t>
-      </w:r>
-    </w:p>
-    <w:p>
-      <w:r>
-        <w:rPr>
-          <w:b/>
-        </w:rPr>
-        <w:t>T133</w:t>
-      </w:r>
-      <w:r>
-        <w:rPr>
-          <w:b/>
-        </w:rPr>
-        <w:t xml:space="preserve"> </w:t>
-      </w:r>
-      <w:r>
-        <w:rPr>
-          <w:b/>
-        </w:rPr>
-        <w:t xml:space="preserve">   </w:t>
-      </w:r>
-      <w:r>
-        <w:t xml:space="preserve">Offer Name – Field must accept </w:t>
-      </w:r>
-      <w:r>
-        <w:t>numbers</w:t>
-      </w:r>
-    </w:p>
-    <w:p>
-      <w:r>
-        <w:rPr>
-          <w:b/>
-        </w:rPr>
-        <w:t>T134</w:t>
-      </w:r>
-      <w:r>
-        <w:rPr>
-          <w:b/>
-        </w:rPr>
-        <w:t xml:space="preserve"> </w:t>
-      </w:r>
-      <w:r>
-        <w:rPr>
-          <w:b/>
-        </w:rPr>
-        <w:t xml:space="preserve">   </w:t>
-      </w:r>
-      <w:r>
-        <w:t>Offer Name – Field must</w:t>
-      </w:r>
-      <w:r>
-        <w:t xml:space="preserve"> not</w:t>
-      </w:r>
-      <w:r>
-        <w:t xml:space="preserve"> accept </w:t>
-      </w:r>
-      <w:r>
-        <w:t xml:space="preserve">special </w:t>
-      </w:r>
-      <w:r>
-        <w:t xml:space="preserve">characters </w:t>
-      </w:r>
-    </w:p>
-    <w:p>
-      <w:r>
-        <w:t xml:space="preserve"> </w:t>
-      </w:r>
-    </w:p>
-    <w:p/>
-    <w:p>
-      <w:r>
-        <w:rPr>
-          <w:b/>
-        </w:rPr>
-        <w:t>T135</w:t>
-      </w:r>
-      <w:r>
-        <w:rPr>
-          <w:b/>
-        </w:rPr>
-        <w:t xml:space="preserve"> </w:t>
-      </w:r>
-      <w:r>
-        <w:rPr>
-          <w:b/>
-        </w:rPr>
-        <w:t xml:space="preserve">   </w:t>
-      </w:r>
-      <w:r>
-        <w:t xml:space="preserve">Offer </w:t>
-      </w:r>
-      <w:r>
-        <w:t>Description</w:t>
-      </w:r>
-      <w:r>
-        <w:t xml:space="preserve"> – Field must accept characters </w:t>
-      </w:r>
-    </w:p>
-    <w:p>
-      <w:r>
-        <w:rPr>
-          <w:b/>
-        </w:rPr>
-        <w:t>T136</w:t>
-      </w:r>
-      <w:r>
-        <w:rPr>
-          <w:b/>
-        </w:rPr>
-        <w:t xml:space="preserve"> </w:t>
-      </w:r>
-      <w:r>
-        <w:rPr>
-          <w:b/>
-        </w:rPr>
-        <w:t xml:space="preserve">   </w:t>
-      </w:r>
-      <w:r>
-        <w:t xml:space="preserve">Offer </w:t>
-      </w:r>
-      <w:r>
-        <w:t>Description – Field must accept numbers</w:t>
-      </w:r>
-    </w:p>
-    <w:p>
-      <w:r>
-        <w:rPr>
-          <w:b/>
-        </w:rPr>
-        <w:lastRenderedPageBreak/>
-        <w:t>T137</w:t>
-      </w:r>
-      <w:r>
-        <w:rPr>
-          <w:b/>
-        </w:rPr>
-        <w:t xml:space="preserve"> </w:t>
-      </w:r>
-      <w:r>
-        <w:rPr>
-          <w:b/>
-        </w:rPr>
-        <w:t xml:space="preserve">   </w:t>
-      </w:r>
-      <w:r>
-        <w:t xml:space="preserve">Offer </w:t>
-      </w:r>
-      <w:r>
-        <w:t>Description – Field must</w:t>
-      </w:r>
-      <w:r>
-        <w:t xml:space="preserve"> not</w:t>
-      </w:r>
-      <w:r>
-        <w:t xml:space="preserve"> accept special characters </w:t>
-      </w:r>
-    </w:p>
-    <w:p>
-      <w:r>
-        <w:rPr>
-          <w:b/>
-        </w:rPr>
-        <w:t>T138</w:t>
-      </w:r>
-      <w:r>
-        <w:rPr>
-          <w:b/>
-        </w:rPr>
-        <w:t xml:space="preserve"> </w:t>
-      </w:r>
-      <w:r>
-        <w:rPr>
-          <w:b/>
-        </w:rPr>
-        <w:t xml:space="preserve">   </w:t>
-      </w:r>
-      <w:r>
-        <w:t>Add</w:t>
-      </w:r>
-      <w:r>
-        <w:t xml:space="preserve"> button – Must be clickable</w:t>
-      </w:r>
-    </w:p>
-    <w:p/>
-    <w:p>
-      <w:pPr>
-        <w:spacing w:after="160"/>
+        <w:t>Delete Offer</w:t>
+      </w:r>
+      <w:r>
         <w:rPr>
           <w:b/>
           <w:sz w:val="24"/>
           <w:szCs w:val="24"/>
           <w:u w:val="single"/>
         </w:rPr>
-      </w:pPr>
-      <w:r>
+        <w:t xml:space="preserve"> page)</w:t>
+      </w:r>
+    </w:p>
+    <w:p>
+      <w:r>
+        <w:rPr>
+          <w:b/>
+        </w:rPr>
+        <w:t>T137</w:t>
+      </w:r>
+      <w:r>
+        <w:rPr>
+          <w:b/>
+        </w:rPr>
+        <w:t xml:space="preserve"> </w:t>
+      </w:r>
+      <w:r>
+        <w:rPr>
+          <w:b/>
+        </w:rPr>
+        <w:t xml:space="preserve">   </w:t>
+      </w:r>
+      <w:r>
+        <w:t xml:space="preserve">Offer Name – Field must accept characters </w:t>
+      </w:r>
+    </w:p>
+    <w:p>
+      <w:r>
+        <w:rPr>
+          <w:b/>
+        </w:rPr>
+        <w:t>T138</w:t>
+      </w:r>
+      <w:r>
+        <w:rPr>
+          <w:b/>
+        </w:rPr>
+        <w:t xml:space="preserve"> </w:t>
+      </w:r>
+      <w:r>
+        <w:rPr>
+          <w:b/>
+        </w:rPr>
+        <w:t xml:space="preserve">   </w:t>
+      </w:r>
+      <w:r>
+        <w:t>Offer Name – Field must accept numbers</w:t>
+      </w:r>
+    </w:p>
+    <w:p>
+      <w:r>
+        <w:rPr>
+          <w:b/>
+        </w:rPr>
+        <w:t>T139</w:t>
+      </w:r>
+      <w:r>
+        <w:rPr>
+          <w:b/>
+        </w:rPr>
+        <w:t xml:space="preserve"> </w:t>
+      </w:r>
+      <w:r>
+        <w:rPr>
+          <w:b/>
+        </w:rPr>
+        <w:t xml:space="preserve">   </w:t>
+      </w:r>
+      <w:r>
+        <w:t xml:space="preserve">Offer Name – Field must not accept special characters </w:t>
+      </w:r>
+    </w:p>
+    <w:p>
+      <w:r>
+        <w:rPr>
+          <w:b/>
+        </w:rPr>
+        <w:t>T140</w:t>
+      </w:r>
+      <w:r>
+        <w:rPr>
+          <w:b/>
+        </w:rPr>
+        <w:t xml:space="preserve"> </w:t>
+      </w:r>
+      <w:r>
+        <w:rPr>
+          <w:b/>
+        </w:rPr>
+        <w:t xml:space="preserve">   </w:t>
+      </w:r>
+      <w:r>
+        <w:t>Offer Name –</w:t>
+      </w:r>
+      <w:r>
+        <w:t xml:space="preserve"> Field</w:t>
+      </w:r>
+      <w:r>
+        <w:t xml:space="preserve"> must not be blank</w:t>
+      </w:r>
+    </w:p>
+    <w:p>
+      <w:r>
+        <w:rPr>
+          <w:b/>
+        </w:rPr>
+        <w:t>T141</w:t>
+      </w:r>
+      <w:r>
+        <w:rPr>
+          <w:b/>
+        </w:rPr>
+        <w:t xml:space="preserve"> </w:t>
+      </w:r>
+      <w:r>
+        <w:rPr>
+          <w:b/>
+        </w:rPr>
+        <w:t xml:space="preserve">   </w:t>
+      </w:r>
+      <w:r>
+        <w:t>Delete button – Must be clickable</w:t>
+      </w:r>
+    </w:p>
+    <w:p/>
+    <w:p/>
+    <w:p>
+      <w:pPr>
+        <w:spacing w:after="160"/>
         <w:rPr>
           <w:b/>
           <w:sz w:val="24"/>
           <w:szCs w:val="24"/>
           <w:u w:val="single"/>
         </w:rPr>
-        <w:t>SRS-</w:t>
-      </w:r>
+      </w:pPr>
       <w:r>
         <w:rPr>
           <w:b/>
@@ -13640,7 +13277,7 @@
           <w:szCs w:val="24"/>
           <w:u w:val="single"/>
         </w:rPr>
-        <w:t>A-0</w:t>
+        <w:t>SRS-</w:t>
       </w:r>
       <w:r>
         <w:rPr>
@@ -13649,7 +13286,7 @@
           <w:szCs w:val="24"/>
           <w:u w:val="single"/>
         </w:rPr>
-        <w:t>6</w:t>
+        <w:t>A-07</w:t>
       </w:r>
       <w:r>
         <w:rPr>
@@ -13667,7 +13304,7 @@
           <w:szCs w:val="24"/>
           <w:u w:val="single"/>
         </w:rPr>
-        <w:t>Delete</w:t>
+        <w:t>Delete User</w:t>
       </w:r>
       <w:r>
         <w:rPr>
@@ -13676,15 +13313,6 @@
           <w:szCs w:val="24"/>
           <w:u w:val="single"/>
         </w:rPr>
-        <w:t xml:space="preserve"> Offer</w:t>
-      </w:r>
-      <w:r>
-        <w:rPr>
-          <w:b/>
-          <w:sz w:val="24"/>
-          <w:szCs w:val="24"/>
-          <w:u w:val="single"/>
-        </w:rPr>
         <w:t xml:space="preserve"> page)</w:t>
       </w:r>
     </w:p>
@@ -13693,7 +13321,7 @@
         <w:rPr>
           <w:b/>
         </w:rPr>
-        <w:t>T139</w:t>
+        <w:t>T142</w:t>
       </w:r>
       <w:r>
         <w:rPr>
@@ -13708,15 +13336,15 @@
         <w:t xml:space="preserve">   </w:t>
       </w:r>
       <w:r>
-        <w:t xml:space="preserve">Offer Name – Field must accept characters </w:t>
-      </w:r>
-    </w:p>
-    <w:p>
-      <w:r>
-        <w:rPr>
-          <w:b/>
-        </w:rPr>
-        <w:t>T140</w:t>
+        <w:t xml:space="preserve">User ID – Field must not accept characters </w:t>
+      </w:r>
+    </w:p>
+    <w:p>
+      <w:r>
+        <w:rPr>
+          <w:b/>
+        </w:rPr>
+        <w:t>T143</w:t>
       </w:r>
       <w:r>
         <w:rPr>
@@ -13731,15 +13359,15 @@
         <w:t xml:space="preserve">   </w:t>
       </w:r>
       <w:r>
-        <w:t>Offer Name – Field must accept numbers</w:t>
-      </w:r>
-    </w:p>
-    <w:p>
-      <w:r>
-        <w:rPr>
-          <w:b/>
-        </w:rPr>
-        <w:t>T141</w:t>
+        <w:t>User ID – Field must accept numbers</w:t>
+      </w:r>
+    </w:p>
+    <w:p>
+      <w:r>
+        <w:rPr>
+          <w:b/>
+        </w:rPr>
+        <w:t>T144</w:t>
       </w:r>
       <w:r>
         <w:rPr>
@@ -13754,15 +13382,15 @@
         <w:t xml:space="preserve">   </w:t>
       </w:r>
       <w:r>
-        <w:t xml:space="preserve">Offer Name – Field must not accept special characters </w:t>
-      </w:r>
-    </w:p>
-    <w:p>
-      <w:r>
-        <w:rPr>
-          <w:b/>
-        </w:rPr>
-        <w:t>T142</w:t>
+        <w:t xml:space="preserve">User ID – Field must not accept special characters </w:t>
+      </w:r>
+    </w:p>
+    <w:p>
+      <w:r>
+        <w:rPr>
+          <w:b/>
+        </w:rPr>
+        <w:t>T145</w:t>
       </w:r>
       <w:r>
         <w:rPr>
@@ -13777,170 +13405,7 @@
         <w:t xml:space="preserve">   </w:t>
       </w:r>
       <w:r>
-        <w:t>Offer Name –</w:t>
-      </w:r>
-      <w:r>
-        <w:t xml:space="preserve"> </w:t>
-      </w:r>
-      <w:r>
-        <w:t>Field</w:t>
-      </w:r>
-      <w:r>
-        <w:t xml:space="preserve"> must not be blank</w:t>
-      </w:r>
-    </w:p>
-    <w:p>
-      <w:r>
-        <w:rPr>
-          <w:b/>
-        </w:rPr>
-        <w:t>T143</w:t>
-      </w:r>
-      <w:r>
-        <w:rPr>
-          <w:b/>
-        </w:rPr>
-        <w:t xml:space="preserve"> </w:t>
-      </w:r>
-      <w:r>
-        <w:rPr>
-          <w:b/>
-        </w:rPr>
-        <w:t xml:space="preserve">   </w:t>
-      </w:r>
-      <w:r>
-        <w:t>Delete button – Must be clickable</w:t>
-      </w:r>
-    </w:p>
-    <w:p/>
-    <w:p/>
-    <w:p>
-      <w:pPr>
-        <w:spacing w:after="160"/>
-        <w:rPr>
-          <w:b/>
-          <w:sz w:val="24"/>
-          <w:szCs w:val="24"/>
-          <w:u w:val="single"/>
-        </w:rPr>
-      </w:pPr>
-      <w:r>
-        <w:rPr>
-          <w:b/>
-          <w:sz w:val="24"/>
-          <w:szCs w:val="24"/>
-          <w:u w:val="single"/>
-        </w:rPr>
-        <w:t>SRS-</w:t>
-      </w:r>
-      <w:r>
-        <w:rPr>
-          <w:b/>
-          <w:sz w:val="24"/>
-          <w:szCs w:val="24"/>
-          <w:u w:val="single"/>
-        </w:rPr>
-        <w:t>A-0</w:t>
-      </w:r>
-      <w:r>
-        <w:rPr>
-          <w:b/>
-          <w:sz w:val="24"/>
-          <w:szCs w:val="24"/>
-          <w:u w:val="single"/>
-        </w:rPr>
-        <w:t>7</w:t>
-      </w:r>
-      <w:r>
-        <w:rPr>
-          <w:b/>
-          <w:sz w:val="24"/>
-          <w:szCs w:val="24"/>
-          <w:u w:val="single"/>
-        </w:rPr>
-        <w:t xml:space="preserve"> (</w:t>
-      </w:r>
-      <w:r>
-        <w:rPr>
-          <w:b/>
-          <w:sz w:val="24"/>
-          <w:szCs w:val="24"/>
-          <w:u w:val="single"/>
-        </w:rPr>
-        <w:t xml:space="preserve">Delete </w:t>
-      </w:r>
-      <w:r>
-        <w:rPr>
-          <w:b/>
-          <w:sz w:val="24"/>
-          <w:szCs w:val="24"/>
-          <w:u w:val="single"/>
-        </w:rPr>
-        <w:t>User</w:t>
-      </w:r>
-      <w:r>
-        <w:rPr>
-          <w:b/>
-          <w:sz w:val="24"/>
-          <w:szCs w:val="24"/>
-          <w:u w:val="single"/>
-        </w:rPr>
-        <w:t xml:space="preserve"> page)</w:t>
-      </w:r>
-    </w:p>
-    <w:p>
-      <w:r>
-        <w:rPr>
-          <w:b/>
-        </w:rPr>
-        <w:t>T144</w:t>
-      </w:r>
-      <w:r>
-        <w:rPr>
-          <w:b/>
-        </w:rPr>
-        <w:t xml:space="preserve"> </w:t>
-      </w:r>
-      <w:r>
-        <w:rPr>
-          <w:b/>
-        </w:rPr>
-        <w:t xml:space="preserve">   </w:t>
-      </w:r>
-      <w:r>
-        <w:t>User ID</w:t>
-      </w:r>
-      <w:r>
-        <w:t xml:space="preserve"> – Field must </w:t>
-      </w:r>
-      <w:r>
-        <w:t xml:space="preserve">not </w:t>
-      </w:r>
-      <w:r>
-        <w:t xml:space="preserve">accept characters </w:t>
-      </w:r>
-    </w:p>
-    <w:p>
-      <w:r>
-        <w:rPr>
-          <w:b/>
-        </w:rPr>
-        <w:t>T145</w:t>
-      </w:r>
-      <w:r>
-        <w:rPr>
-          <w:b/>
-        </w:rPr>
-        <w:t xml:space="preserve"> </w:t>
-      </w:r>
-      <w:r>
-        <w:rPr>
-          <w:b/>
-        </w:rPr>
-        <w:t xml:space="preserve">   </w:t>
-      </w:r>
-      <w:r>
-        <w:t>User ID – Field must accept numbers</w:t>
+        <w:t>User ID – Field must not be blank</w:t>
       </w:r>
     </w:p>
     <w:p>
@@ -13949,52 +13414,6 @@
           <w:b/>
         </w:rPr>
         <w:t>T146</w:t>
-      </w:r>
-      <w:r>
-        <w:rPr>
-          <w:b/>
-        </w:rPr>
-        <w:t xml:space="preserve"> </w:t>
-      </w:r>
-      <w:r>
-        <w:rPr>
-          <w:b/>
-        </w:rPr>
-        <w:t xml:space="preserve">   </w:t>
-      </w:r>
-      <w:r>
-        <w:t xml:space="preserve">User ID – Field must not accept special characters </w:t>
-      </w:r>
-    </w:p>
-    <w:p>
-      <w:r>
-        <w:rPr>
-          <w:b/>
-        </w:rPr>
-        <w:t>T147</w:t>
-      </w:r>
-      <w:r>
-        <w:rPr>
-          <w:b/>
-        </w:rPr>
-        <w:t xml:space="preserve"> </w:t>
-      </w:r>
-      <w:r>
-        <w:rPr>
-          <w:b/>
-        </w:rPr>
-        <w:t xml:space="preserve">   </w:t>
-      </w:r>
-      <w:r>
-        <w:t>User ID – Field must not be blank</w:t>
-      </w:r>
-    </w:p>
-    <w:p>
-      <w:r>
-        <w:rPr>
-          <w:b/>
-        </w:rPr>
-        <w:t>T148</w:t>
       </w:r>
       <w:r>
         <w:rPr>
@@ -14030,7 +13449,7 @@
           <w:szCs w:val="32"/>
         </w:rPr>
       </w:pPr>
-      <w:bookmarkStart w:id="29" w:name="_Toc129352346"/>
+      <w:bookmarkStart w:id="28" w:name="_Toc129352346"/>
       <w:r>
         <w:rPr>
           <w:b/>
@@ -14038,6 +13457,7 @@
           <w:sz w:val="32"/>
           <w:szCs w:val="32"/>
         </w:rPr>
+        <w:lastRenderedPageBreak/>
         <w:t>3.</w:t>
       </w:r>
       <w:r>
@@ -14058,7 +13478,7 @@
         </w:rPr>
         <w:t xml:space="preserve"> Non-functional Requirements</w:t>
       </w:r>
-      <w:bookmarkEnd w:id="29"/>
+      <w:bookmarkEnd w:id="28"/>
     </w:p>
     <w:p>
       <w:pPr>
@@ -14072,9 +13492,9 @@
           <w:szCs w:val="24"/>
         </w:rPr>
       </w:pPr>
-      <w:bookmarkStart w:id="30" w:name="_bww8mnweyqg1" w:colFirst="0" w:colLast="0"/>
-      <w:bookmarkStart w:id="31" w:name="_Toc129352347"/>
-      <w:bookmarkEnd w:id="30"/>
+      <w:bookmarkStart w:id="29" w:name="_bww8mnweyqg1" w:colFirst="0" w:colLast="0"/>
+      <w:bookmarkStart w:id="30" w:name="_Toc129352347"/>
+      <w:bookmarkEnd w:id="29"/>
       <w:r>
         <w:rPr>
           <w:b/>
@@ -14099,7 +13519,7 @@
         </w:rPr>
         <w:t>.1 Performance Requirements</w:t>
       </w:r>
-      <w:bookmarkEnd w:id="31"/>
+      <w:bookmarkEnd w:id="30"/>
     </w:p>
     <w:p>
       <w:pPr>
@@ -14133,6 +13553,8 @@
         </w:rPr>
         <w:t xml:space="preserve"> </w:t>
       </w:r>
+      <w:bookmarkStart w:id="31" w:name="_GoBack"/>
+      <w:bookmarkEnd w:id="31"/>
       <w:r>
         <w:rPr>
           <w:sz w:val="20"/>
@@ -14313,7 +13735,6 @@
           <w:sz w:val="20"/>
           <w:szCs w:val="20"/>
         </w:rPr>
-        <w:lastRenderedPageBreak/>
         <w:t>T</w:t>
       </w:r>
       <w:r>
@@ -14629,7 +14050,7 @@
       <w:rPr>
         <w:noProof/>
       </w:rPr>
-      <w:t>11</w:t>
+      <w:t>9</w:t>
     </w:r>
     <w:r>
       <w:fldChar w:fldCharType="end"/>
@@ -17304,7 +16725,7 @@
 </file>
 
 <file path=customXml/itemProps1.xml><?xml version="1.0" encoding="utf-8"?>
-<ds:datastoreItem xmlns:ds="http://schemas.openxmlformats.org/officeDocument/2006/customXml" ds:itemID="{410AFE22-33E7-425B-967C-9404346A31FF}">
+<ds:datastoreItem xmlns:ds="http://schemas.openxmlformats.org/officeDocument/2006/customXml" ds:itemID="{6FB425B1-6F0E-46DB-B65E-A9371854DE72}">
   <ds:schemaRefs>
     <ds:schemaRef ds:uri="http://schemas.openxmlformats.org/officeDocument/2006/bibliography"/>
   </ds:schemaRefs>

</xml_diff>